<commit_message>
build initial rails resources based on design
</commit_message>
<xml_diff>
--- a/Stock App Project Planning Notes.docx
+++ b/Stock App Project Planning Notes.docx
@@ -57,11 +57,23 @@
         <w:pStyle w:val="ListParagraph"/>
         <w:numPr>
           <w:ilvl w:val="0"/>
-          <w:numId w:val="3"/>
-        </w:numPr>
-      </w:pPr>
-      <w:r>
-        <w:t>Design structure of database</w:t>
+          <w:numId w:val="8"/>
+        </w:numPr>
+      </w:pPr>
+      <w:r>
+        <w:t>Build seed data</w:t>
+      </w:r>
+    </w:p>
+    <w:p>
+      <w:pPr>
+        <w:pStyle w:val="ListParagraph"/>
+        <w:numPr>
+          <w:ilvl w:val="1"/>
+          <w:numId w:val="8"/>
+        </w:numPr>
+      </w:pPr>
+      <w:r>
+        <w:t>Add tickers to database from Excel Files</w:t>
       </w:r>
     </w:p>
     <w:p>
@@ -69,35 +81,11 @@
         <w:pStyle w:val="ListParagraph"/>
         <w:numPr>
           <w:ilvl w:val="0"/>
-          <w:numId w:val="3"/>
-        </w:numPr>
-      </w:pPr>
-      <w:r>
-        <w:t>Layout structure of backend</w:t>
-      </w:r>
-    </w:p>
-    <w:p>
-      <w:pPr>
-        <w:pStyle w:val="ListParagraph"/>
-        <w:numPr>
-          <w:ilvl w:val="0"/>
-          <w:numId w:val="3"/>
-        </w:numPr>
-      </w:pPr>
-      <w:r>
-        <w:t>Design structure of frontend</w:t>
-      </w:r>
-    </w:p>
-    <w:p>
-      <w:pPr>
-        <w:pStyle w:val="ListParagraph"/>
-        <w:numPr>
-          <w:ilvl w:val="0"/>
-          <w:numId w:val="3"/>
-        </w:numPr>
-      </w:pPr>
-      <w:r>
-        <w:t>Code basic user interface</w:t>
+          <w:numId w:val="8"/>
+        </w:numPr>
+      </w:pPr>
+      <w:r>
+        <w:t>Code basic user interface / front end</w:t>
       </w:r>
     </w:p>
     <w:p/>
@@ -413,10 +401,7 @@
         <w:t xml:space="preserve"> of company (if possible)</w:t>
       </w:r>
       <w:r>
-        <w:t xml:space="preserve">: </w:t>
-      </w:r>
-      <w:r>
-        <w:t>Use API: Company Profile2</w:t>
+        <w:t>: Use API: Company Profile2</w:t>
       </w:r>
     </w:p>
     <w:p>
@@ -428,8 +413,20 @@
         </w:numPr>
       </w:pPr>
       <w:r>
+        <w:t>Country</w:t>
+      </w:r>
+    </w:p>
+    <w:p>
+      <w:pPr>
+        <w:pStyle w:val="ListParagraph"/>
+        <w:numPr>
+          <w:ilvl w:val="2"/>
+          <w:numId w:val="2"/>
+        </w:numPr>
+      </w:pPr>
+      <w:r>
         <w:lastRenderedPageBreak/>
-        <w:t>Country</w:t>
+        <w:t>Exchange</w:t>
       </w:r>
     </w:p>
     <w:p>
@@ -441,7 +438,7 @@
         </w:numPr>
       </w:pPr>
       <w:r>
-        <w:t>Exchange</w:t>
+        <w:t>Market cap?</w:t>
       </w:r>
     </w:p>
     <w:p>
@@ -453,7 +450,7 @@
         </w:numPr>
       </w:pPr>
       <w:r>
-        <w:t>Market cap?</w:t>
+        <w:t>Name</w:t>
       </w:r>
     </w:p>
     <w:p>
@@ -465,7 +462,7 @@
         </w:numPr>
       </w:pPr>
       <w:r>
-        <w:t>Name</w:t>
+        <w:t>Outstanding shares</w:t>
       </w:r>
     </w:p>
     <w:p>
@@ -477,7 +474,7 @@
         </w:numPr>
       </w:pPr>
       <w:r>
-        <w:t>Outstanding shares</w:t>
+        <w:t>Ticker</w:t>
       </w:r>
     </w:p>
     <w:p>
@@ -488,9 +485,11 @@
           <w:numId w:val="2"/>
         </w:numPr>
       </w:pPr>
-      <w:r>
-        <w:t>Ticker</w:t>
-      </w:r>
+      <w:proofErr w:type="spellStart"/>
+      <w:r>
+        <w:t>Weburl</w:t>
+      </w:r>
+      <w:proofErr w:type="spellEnd"/>
     </w:p>
     <w:p>
       <w:pPr>
@@ -500,11 +499,9 @@
           <w:numId w:val="2"/>
         </w:numPr>
       </w:pPr>
-      <w:proofErr w:type="spellStart"/>
-      <w:r>
-        <w:t>Weburl</w:t>
-      </w:r>
-      <w:proofErr w:type="spellEnd"/>
+      <w:r>
+        <w:t>Logo</w:t>
+      </w:r>
     </w:p>
     <w:p>
       <w:pPr>
@@ -515,18 +512,6 @@
         </w:numPr>
       </w:pPr>
       <w:r>
-        <w:t>Logo</w:t>
-      </w:r>
-    </w:p>
-    <w:p>
-      <w:pPr>
-        <w:pStyle w:val="ListParagraph"/>
-        <w:numPr>
-          <w:ilvl w:val="2"/>
-          <w:numId w:val="2"/>
-        </w:numPr>
-      </w:pPr>
-      <w:r>
         <w:t>industry</w:t>
       </w:r>
     </w:p>
@@ -542,10 +527,7 @@
         <w:t>Company statistics (research other sites)</w:t>
       </w:r>
       <w:r>
-        <w:t xml:space="preserve">: </w:t>
-      </w:r>
-      <w:r>
-        <w:t>Use API: Basic Financials</w:t>
+        <w:t>: Use API: Basic Financials</w:t>
       </w:r>
     </w:p>
     <w:p>
@@ -934,6 +916,7 @@
     <w:p/>
     <w:p>
       <w:r>
+        <w:lastRenderedPageBreak/>
         <w:t>Components &amp; Local State:</w:t>
       </w:r>
     </w:p>
@@ -1675,6 +1658,92 @@
     </w:lvl>
   </w:abstractNum>
   <w:abstractNum w:abstractNumId="6" w15:restartNumberingAfterBreak="0">
+    <w:nsid w:val="5A2A4CC8"/>
+    <w:multiLevelType w:val="hybridMultilevel"/>
+    <w:tmpl w:val="BC7ECB5A"/>
+    <w:lvl w:ilvl="0" w:tplc="0409000F">
+      <w:start w:val="1"/>
+      <w:numFmt w:val="decimal"/>
+      <w:lvlText w:val="%1."/>
+      <w:lvlJc w:val="left"/>
+      <w:pPr>
+        <w:ind w:left="720" w:hanging="360"/>
+      </w:pPr>
+    </w:lvl>
+    <w:lvl w:ilvl="1" w:tplc="04090019">
+      <w:start w:val="1"/>
+      <w:numFmt w:val="lowerLetter"/>
+      <w:lvlText w:val="%2."/>
+      <w:lvlJc w:val="left"/>
+      <w:pPr>
+        <w:ind w:left="1440" w:hanging="360"/>
+      </w:pPr>
+    </w:lvl>
+    <w:lvl w:ilvl="2" w:tplc="0409001B" w:tentative="1">
+      <w:start w:val="1"/>
+      <w:numFmt w:val="lowerRoman"/>
+      <w:lvlText w:val="%3."/>
+      <w:lvlJc w:val="right"/>
+      <w:pPr>
+        <w:ind w:left="2160" w:hanging="180"/>
+      </w:pPr>
+    </w:lvl>
+    <w:lvl w:ilvl="3" w:tplc="0409000F" w:tentative="1">
+      <w:start w:val="1"/>
+      <w:numFmt w:val="decimal"/>
+      <w:lvlText w:val="%4."/>
+      <w:lvlJc w:val="left"/>
+      <w:pPr>
+        <w:ind w:left="2880" w:hanging="360"/>
+      </w:pPr>
+    </w:lvl>
+    <w:lvl w:ilvl="4" w:tplc="04090019" w:tentative="1">
+      <w:start w:val="1"/>
+      <w:numFmt w:val="lowerLetter"/>
+      <w:lvlText w:val="%5."/>
+      <w:lvlJc w:val="left"/>
+      <w:pPr>
+        <w:ind w:left="3600" w:hanging="360"/>
+      </w:pPr>
+    </w:lvl>
+    <w:lvl w:ilvl="5" w:tplc="0409001B" w:tentative="1">
+      <w:start w:val="1"/>
+      <w:numFmt w:val="lowerRoman"/>
+      <w:lvlText w:val="%6."/>
+      <w:lvlJc w:val="right"/>
+      <w:pPr>
+        <w:ind w:left="4320" w:hanging="180"/>
+      </w:pPr>
+    </w:lvl>
+    <w:lvl w:ilvl="6" w:tplc="0409000F" w:tentative="1">
+      <w:start w:val="1"/>
+      <w:numFmt w:val="decimal"/>
+      <w:lvlText w:val="%7."/>
+      <w:lvlJc w:val="left"/>
+      <w:pPr>
+        <w:ind w:left="5040" w:hanging="360"/>
+      </w:pPr>
+    </w:lvl>
+    <w:lvl w:ilvl="7" w:tplc="04090019" w:tentative="1">
+      <w:start w:val="1"/>
+      <w:numFmt w:val="lowerLetter"/>
+      <w:lvlText w:val="%8."/>
+      <w:lvlJc w:val="left"/>
+      <w:pPr>
+        <w:ind w:left="5760" w:hanging="360"/>
+      </w:pPr>
+    </w:lvl>
+    <w:lvl w:ilvl="8" w:tplc="0409001B" w:tentative="1">
+      <w:start w:val="1"/>
+      <w:numFmt w:val="lowerRoman"/>
+      <w:lvlText w:val="%9."/>
+      <w:lvlJc w:val="right"/>
+      <w:pPr>
+        <w:ind w:left="6480" w:hanging="180"/>
+      </w:pPr>
+    </w:lvl>
+  </w:abstractNum>
+  <w:abstractNum w:abstractNumId="7" w15:restartNumberingAfterBreak="0">
     <w:nsid w:val="5B685DB1"/>
     <w:multiLevelType w:val="hybridMultilevel"/>
     <w:tmpl w:val="9AA401B0"/>
@@ -1791,7 +1860,7 @@
     <w:abstractNumId w:val="1"/>
   </w:num>
   <w:num w:numId="2">
-    <w:abstractNumId w:val="6"/>
+    <w:abstractNumId w:val="7"/>
   </w:num>
   <w:num w:numId="3">
     <w:abstractNumId w:val="5"/>
@@ -1807,6 +1876,9 @@
   </w:num>
   <w:num w:numId="7">
     <w:abstractNumId w:val="4"/>
+  </w:num>
+  <w:num w:numId="8">
+    <w:abstractNumId w:val="6"/>
   </w:num>
 </w:numbering>
 </file>

</xml_diff>

<commit_message>
convert Bootstrap nav.link to router compatible navlink
</commit_message>
<xml_diff>
--- a/Stock App Project Planning Notes.docx
+++ b/Stock App Project Planning Notes.docx
@@ -25,7 +25,7 @@
         </w:numPr>
       </w:pPr>
       <w:r>
-        <w:t>I may have to do quite a bit of data transformation for the charts.  Should I have Rails do this work or should the reducer or action object / function do this work?</w:t>
+        <w:t>Issue: every time I click on a link to a route the store gets reset (I lose the user login data)??</w:t>
       </w:r>
     </w:p>
     <w:p>
@@ -37,6 +37,18 @@
         </w:numPr>
       </w:pPr>
       <w:r>
+        <w:t>I may have to do quite a bit of data transformation for the charts.  Should I have Rails do this work or should the reducer or action object / function do this work?</w:t>
+      </w:r>
+    </w:p>
+    <w:p>
+      <w:pPr>
+        <w:pStyle w:val="ListParagraph"/>
+        <w:numPr>
+          <w:ilvl w:val="0"/>
+          <w:numId w:val="4"/>
+        </w:numPr>
+      </w:pPr>
+      <w:r>
         <w:t>Should all of my fetch data go to the database?  Since we are mainly displaying data not sure if it needs to be saved…</w:t>
       </w:r>
     </w:p>
@@ -61,31 +73,7 @@
         </w:numPr>
       </w:pPr>
       <w:r>
-        <w:t>X Build</w:t>
-      </w:r>
-      <w:r>
-        <w:t xml:space="preserve"> seed data</w:t>
-      </w:r>
-    </w:p>
-    <w:p>
-      <w:pPr>
-        <w:pStyle w:val="ListParagraph"/>
-        <w:numPr>
-          <w:ilvl w:val="1"/>
-          <w:numId w:val="8"/>
-        </w:numPr>
-      </w:pPr>
-      <w:r>
-        <w:t xml:space="preserve">Add </w:t>
-      </w:r>
-      <w:r>
-        <w:t xml:space="preserve">full list of </w:t>
-      </w:r>
-      <w:r>
-        <w:t>tickers to database from Excel Files</w:t>
-      </w:r>
-      <w:r>
-        <w:t>?</w:t>
+        <w:t>CONVERT TO STYLED-COMPONENTS INSTEAD OF BOOTSTRAP?  MIGHT BE NICE TO USE A DIFFERENT CSS</w:t>
       </w:r>
     </w:p>
     <w:p>
@@ -97,6 +85,54 @@
         </w:numPr>
       </w:pPr>
       <w:r>
+        <w:t>ADD THUNK TO THE FETCH REQUESTS / ACTIONS!!</w:t>
+      </w:r>
+    </w:p>
+    <w:p>
+      <w:pPr>
+        <w:pStyle w:val="ListParagraph"/>
+        <w:numPr>
+          <w:ilvl w:val="0"/>
+          <w:numId w:val="8"/>
+        </w:numPr>
+      </w:pPr>
+      <w:r>
+        <w:t>X Build</w:t>
+      </w:r>
+      <w:r>
+        <w:t xml:space="preserve"> seed data</w:t>
+      </w:r>
+    </w:p>
+    <w:p>
+      <w:pPr>
+        <w:pStyle w:val="ListParagraph"/>
+        <w:numPr>
+          <w:ilvl w:val="1"/>
+          <w:numId w:val="8"/>
+        </w:numPr>
+      </w:pPr>
+      <w:r>
+        <w:t xml:space="preserve">Add </w:t>
+      </w:r>
+      <w:r>
+        <w:t xml:space="preserve">full list of </w:t>
+      </w:r>
+      <w:r>
+        <w:t>tickers to database from Excel Files</w:t>
+      </w:r>
+      <w:r>
+        <w:t>?</w:t>
+      </w:r>
+    </w:p>
+    <w:p>
+      <w:pPr>
+        <w:pStyle w:val="ListParagraph"/>
+        <w:numPr>
+          <w:ilvl w:val="0"/>
+          <w:numId w:val="8"/>
+        </w:numPr>
+      </w:pPr>
+      <w:r>
         <w:t>Code basic user interface / front end</w:t>
       </w:r>
     </w:p>
@@ -362,6 +398,7 @@
         </w:numPr>
       </w:pPr>
       <w:r>
+        <w:lastRenderedPageBreak/>
         <w:t>Have list of 500+ stocks to choose from?</w:t>
       </w:r>
     </w:p>
@@ -425,7 +462,6 @@
         </w:numPr>
       </w:pPr>
       <w:r>
-        <w:lastRenderedPageBreak/>
         <w:t>Summary of up to 25 stock data from watchlist with basic price movement</w:t>
       </w:r>
     </w:p>
@@ -880,6 +916,7 @@
     <w:p/>
     <w:p>
       <w:r>
+        <w:lastRenderedPageBreak/>
         <w:t>Database:</w:t>
       </w:r>
       <w:r>
@@ -914,7 +951,6 @@
         </w:numPr>
       </w:pPr>
       <w:r>
-        <w:lastRenderedPageBreak/>
         <w:t>Should watchlists be nested under user?</w:t>
       </w:r>
     </w:p>

</xml_diff>

<commit_message>
look up stock form
</commit_message>
<xml_diff>
--- a/Stock App Project Planning Notes.docx
+++ b/Stock App Project Planning Notes.docx
@@ -27,6 +27,17 @@
       <w:r>
         <w:t>Issue: every time I click on a link to a route the store gets reset (I lose the user login data)??</w:t>
       </w:r>
+      <w:r>
+        <w:t xml:space="preserve"> Have to use </w:t>
+      </w:r>
+      <w:proofErr w:type="spellStart"/>
+      <w:r>
+        <w:t>NavLink</w:t>
+      </w:r>
+      <w:proofErr w:type="spellEnd"/>
+      <w:r>
+        <w:t xml:space="preserve"> – not the nav links from Bootstrap</w:t>
+      </w:r>
     </w:p>
     <w:p>
       <w:pPr>
@@ -73,7 +84,7 @@
         </w:numPr>
       </w:pPr>
       <w:r>
-        <w:t>CONVERT TO STYLED-COMPONENTS INSTEAD OF BOOTSTRAP?  MIGHT BE NICE TO USE A DIFFERENT CSS</w:t>
+        <w:t>Finish coding the look up stock form – need to make a fetch request to the API…</w:t>
       </w:r>
     </w:p>
     <w:p>
@@ -85,7 +96,13 @@
         </w:numPr>
       </w:pPr>
       <w:r>
-        <w:t>ADD THUNK TO THE FETCH REQUESTS / ACTIONS!!</w:t>
+        <w:t xml:space="preserve">Hold Off </w:t>
+      </w:r>
+      <w:r>
+        <w:t xml:space="preserve">for now: </w:t>
+      </w:r>
+      <w:r>
+        <w:t>CONVERT TO STYLED-COMPONENTS INSTEAD OF BOOTSTRAP?  MIGHT BE NICE TO USE A DIFFERENT CSS</w:t>
       </w:r>
     </w:p>
     <w:p>
@@ -97,31 +114,10 @@
         </w:numPr>
       </w:pPr>
       <w:r>
-        <w:t>X Build</w:t>
-      </w:r>
-      <w:r>
-        <w:t xml:space="preserve"> seed data</w:t>
-      </w:r>
-    </w:p>
-    <w:p>
-      <w:pPr>
-        <w:pStyle w:val="ListParagraph"/>
-        <w:numPr>
-          <w:ilvl w:val="1"/>
-          <w:numId w:val="8"/>
-        </w:numPr>
-      </w:pPr>
-      <w:r>
-        <w:t xml:space="preserve">Add </w:t>
-      </w:r>
-      <w:r>
-        <w:t xml:space="preserve">full list of </w:t>
-      </w:r>
-      <w:r>
-        <w:t>tickers to database from Excel Files</w:t>
-      </w:r>
-      <w:r>
-        <w:t>?</w:t>
+        <w:t>X</w:t>
+      </w:r>
+      <w:r>
+        <w:t xml:space="preserve"> THUNK TO THE FETCH REQUESTS / ACTIONS!!</w:t>
       </w:r>
     </w:p>
     <w:p>
@@ -133,6 +129,42 @@
         </w:numPr>
       </w:pPr>
       <w:r>
+        <w:t>X Build</w:t>
+      </w:r>
+      <w:r>
+        <w:t xml:space="preserve"> seed data</w:t>
+      </w:r>
+    </w:p>
+    <w:p>
+      <w:pPr>
+        <w:pStyle w:val="ListParagraph"/>
+        <w:numPr>
+          <w:ilvl w:val="1"/>
+          <w:numId w:val="8"/>
+        </w:numPr>
+      </w:pPr>
+      <w:r>
+        <w:t xml:space="preserve">Add </w:t>
+      </w:r>
+      <w:r>
+        <w:t xml:space="preserve">full list of </w:t>
+      </w:r>
+      <w:r>
+        <w:t>tickers to database from Excel Files</w:t>
+      </w:r>
+      <w:r>
+        <w:t>?</w:t>
+      </w:r>
+    </w:p>
+    <w:p>
+      <w:pPr>
+        <w:pStyle w:val="ListParagraph"/>
+        <w:numPr>
+          <w:ilvl w:val="0"/>
+          <w:numId w:val="8"/>
+        </w:numPr>
+      </w:pPr>
+      <w:r>
         <w:t>Code basic user interface / front end</w:t>
       </w:r>
     </w:p>
@@ -386,6 +418,7 @@
         </w:numPr>
       </w:pPr>
       <w:r>
+        <w:lastRenderedPageBreak/>
         <w:t>Stock Selection Form</w:t>
       </w:r>
     </w:p>
@@ -398,7 +431,6 @@
         </w:numPr>
       </w:pPr>
       <w:r>
-        <w:lastRenderedPageBreak/>
         <w:t>Have list of 500+ stocks to choose from?</w:t>
       </w:r>
     </w:p>
@@ -916,7 +948,6 @@
     <w:p/>
     <w:p>
       <w:r>
-        <w:lastRenderedPageBreak/>
         <w:t>Database:</w:t>
       </w:r>
       <w:r>

</xml_diff>

<commit_message>
fetch company data from api
</commit_message>
<xml_diff>
--- a/Stock App Project Planning Notes.docx
+++ b/Stock App Project Planning Notes.docx
@@ -309,6 +309,26 @@
         <w:t>Download chart data and load to database / view</w:t>
       </w:r>
     </w:p>
+    <w:p>
+      <w:pPr>
+        <w:pStyle w:val="ListParagraph"/>
+        <w:numPr>
+          <w:ilvl w:val="0"/>
+          <w:numId w:val="8"/>
+        </w:numPr>
+      </w:pPr>
+      <w:r>
+        <w:t xml:space="preserve">Later: Code </w:t>
+      </w:r>
+      <w:proofErr w:type="spellStart"/>
+      <w:r>
+        <w:t>thunk</w:t>
+      </w:r>
+      <w:proofErr w:type="spellEnd"/>
+      <w:r>
+        <w:t xml:space="preserve"> ‘getting data’ actions to display to user that data is being downloaded…</w:t>
+      </w:r>
+    </w:p>
     <w:p/>
     <w:p>
       <w:r>
@@ -396,6 +416,7 @@
       </w:pPr>
       <w:proofErr w:type="spellStart"/>
       <w:r>
+        <w:lastRenderedPageBreak/>
         <w:t>NavBar</w:t>
       </w:r>
       <w:proofErr w:type="spellEnd"/>
@@ -418,7 +439,6 @@
         </w:numPr>
       </w:pPr>
       <w:r>
-        <w:lastRenderedPageBreak/>
         <w:t>Stock Selection Form</w:t>
       </w:r>
     </w:p>

</xml_diff>

<commit_message>
company database post fetch
</commit_message>
<xml_diff>
--- a/Stock App Project Planning Notes.docx
+++ b/Stock App Project Planning Notes.docx
@@ -246,6 +246,18 @@
         </w:numPr>
       </w:pPr>
       <w:r>
+        <w:t>Download chart data and load to database / view</w:t>
+      </w:r>
+    </w:p>
+    <w:p>
+      <w:pPr>
+        <w:pStyle w:val="ListParagraph"/>
+        <w:numPr>
+          <w:ilvl w:val="1"/>
+          <w:numId w:val="8"/>
+        </w:numPr>
+      </w:pPr>
+      <w:r>
         <w:t>Watchlist view / form</w:t>
       </w:r>
     </w:p>
@@ -295,18 +307,6 @@
       </w:pPr>
       <w:r>
         <w:t>Download company data and load to database / view</w:t>
-      </w:r>
-    </w:p>
-    <w:p>
-      <w:pPr>
-        <w:pStyle w:val="ListParagraph"/>
-        <w:numPr>
-          <w:ilvl w:val="1"/>
-          <w:numId w:val="8"/>
-        </w:numPr>
-      </w:pPr>
-      <w:r>
-        <w:t>Download chart data and load to database / view</w:t>
       </w:r>
     </w:p>
     <w:p>

</xml_diff>

<commit_message>
design of company container data layout
</commit_message>
<xml_diff>
--- a/Stock App Project Planning Notes.docx
+++ b/Stock App Project Planning Notes.docx
@@ -84,7 +84,19 @@
         </w:numPr>
       </w:pPr>
       <w:r>
-        <w:t>Finish coding the look up stock form – need to make a fetch request to the API…</w:t>
+        <w:t>Display company data in company container (already added to store)</w:t>
+      </w:r>
+    </w:p>
+    <w:p>
+      <w:pPr>
+        <w:pStyle w:val="ListParagraph"/>
+        <w:numPr>
+          <w:ilvl w:val="0"/>
+          <w:numId w:val="8"/>
+        </w:numPr>
+      </w:pPr>
+      <w:r>
+        <w:t>Fetch and display stock chart in company container</w:t>
       </w:r>
     </w:p>
     <w:p>
@@ -234,6 +246,9 @@
         </w:numPr>
       </w:pPr>
       <w:r>
+        <w:t xml:space="preserve">X </w:t>
+      </w:r>
+      <w:r>
         <w:t>Stock pick form</w:t>
       </w:r>
     </w:p>
@@ -306,6 +321,9 @@
         </w:numPr>
       </w:pPr>
       <w:r>
+        <w:t xml:space="preserve">Started: </w:t>
+      </w:r>
+      <w:r>
         <w:t>Download company data and load to database / view</w:t>
       </w:r>
     </w:p>
@@ -403,6 +421,7 @@
         </w:numPr>
       </w:pPr>
       <w:r>
+        <w:lastRenderedPageBreak/>
         <w:t>User Log in &amp; Sign Up</w:t>
       </w:r>
     </w:p>
@@ -416,7 +435,6 @@
       </w:pPr>
       <w:proofErr w:type="spellStart"/>
       <w:r>
-        <w:lastRenderedPageBreak/>
         <w:t>NavBar</w:t>
       </w:r>
       <w:proofErr w:type="spellEnd"/>
@@ -961,6 +979,7 @@
         </w:numPr>
       </w:pPr>
       <w:r>
+        <w:lastRenderedPageBreak/>
         <w:t>Watchlist</w:t>
       </w:r>
     </w:p>

</xml_diff>

<commit_message>
persist chart data to database add serializers
</commit_message>
<xml_diff>
--- a/Stock App Project Planning Notes.docx
+++ b/Stock App Project Planning Notes.docx
@@ -84,6 +84,33 @@
         </w:numPr>
       </w:pPr>
       <w:r>
+        <w:t>Complete database persist and render of chart data (</w:t>
+      </w:r>
+      <w:r>
+        <w:t>working on serializers)</w:t>
+      </w:r>
+    </w:p>
+    <w:p>
+      <w:pPr>
+        <w:pStyle w:val="ListParagraph"/>
+        <w:numPr>
+          <w:ilvl w:val="0"/>
+          <w:numId w:val="8"/>
+        </w:numPr>
+      </w:pPr>
+      <w:r>
+        <w:t>Render chart from database data returned above in companycontainer</w:t>
+      </w:r>
+    </w:p>
+    <w:p>
+      <w:pPr>
+        <w:pStyle w:val="ListParagraph"/>
+        <w:numPr>
+          <w:ilvl w:val="0"/>
+          <w:numId w:val="8"/>
+        </w:numPr>
+      </w:pPr>
+      <w:r>
         <w:t xml:space="preserve">X </w:t>
       </w:r>
       <w:r>
@@ -409,6 +436,7 @@
         </w:numPr>
       </w:pPr>
       <w:r>
+        <w:lastRenderedPageBreak/>
         <w:t>User Log in &amp; Sign Up</w:t>
       </w:r>
     </w:p>
@@ -444,7 +472,6 @@
         </w:numPr>
       </w:pPr>
       <w:r>
-        <w:lastRenderedPageBreak/>
         <w:t>Stock Selection Form</w:t>
       </w:r>
     </w:p>
@@ -967,6 +994,7 @@
         </w:numPr>
       </w:pPr>
       <w:r>
+        <w:lastRenderedPageBreak/>
         <w:t>Watchlist</w:t>
       </w:r>
     </w:p>

</xml_diff>

<commit_message>
move chart to containerdidmount function - now works better
</commit_message>
<xml_diff>
--- a/Stock App Project Planning Notes.docx
+++ b/Stock App Project Planning Notes.docx
@@ -93,6 +93,26 @@
         <w:t>Challenge with Unix dates</w:t>
       </w:r>
     </w:p>
+    <w:p>
+      <w:pPr>
+        <w:pStyle w:val="ListParagraph"/>
+        <w:numPr>
+          <w:ilvl w:val="0"/>
+          <w:numId w:val="9"/>
+        </w:numPr>
+      </w:pPr>
+      <w:r>
+        <w:t xml:space="preserve">Adding </w:t>
+      </w:r>
+      <w:proofErr w:type="spellStart"/>
+      <w:r>
+        <w:t>AMcharts</w:t>
+      </w:r>
+      <w:proofErr w:type="spellEnd"/>
+      <w:r>
+        <w:t xml:space="preserve"> to my project</w:t>
+      </w:r>
+    </w:p>
     <w:p/>
     <w:p/>
     <w:p>
@@ -114,10 +134,7 @@
         </w:numPr>
       </w:pPr>
       <w:r>
-        <w:t>Complete database persist and render of chart data (</w:t>
-      </w:r>
-      <w:r>
-        <w:t>working on serializers)</w:t>
+        <w:t>Eliminate duplicate charts in database</w:t>
       </w:r>
     </w:p>
     <w:p>
@@ -129,7 +146,10 @@
         </w:numPr>
       </w:pPr>
       <w:r>
-        <w:t>Render chart from database data returned above in companycontainer</w:t>
+        <w:t xml:space="preserve">X </w:t>
+      </w:r>
+      <w:r>
+        <w:t>Display company data in company container (already added to store)</w:t>
       </w:r>
     </w:p>
     <w:p>
@@ -143,18 +163,6 @@
       <w:r>
         <w:t xml:space="preserve">X </w:t>
       </w:r>
-      <w:r>
-        <w:t>Display company data in company container (already added to store)</w:t>
-      </w:r>
-    </w:p>
-    <w:p>
-      <w:pPr>
-        <w:pStyle w:val="ListParagraph"/>
-        <w:numPr>
-          <w:ilvl w:val="0"/>
-          <w:numId w:val="8"/>
-        </w:numPr>
-      </w:pPr>
       <w:r>
         <w:t>Fetch and display stock chart in company container</w:t>
       </w:r>
@@ -302,6 +310,9 @@
           <w:numId w:val="8"/>
         </w:numPr>
       </w:pPr>
+      <w:r>
+        <w:t xml:space="preserve">X </w:t>
+      </w:r>
       <w:r>
         <w:t>Download chart data and load to database / view</w:t>
       </w:r>

</xml_diff>

<commit_message>
add cards for watchlist index view
</commit_message>
<xml_diff>
--- a/Stock App Project Planning Notes.docx
+++ b/Stock App Project Planning Notes.docx
@@ -25,6 +25,9 @@
         </w:numPr>
       </w:pPr>
       <w:r>
+        <w:t xml:space="preserve">Resolved: </w:t>
+      </w:r>
+      <w:r>
         <w:t>Issue: every time I click on a link to a route the store gets reset (I lose the user login data)??</w:t>
       </w:r>
       <w:r>
@@ -111,6 +114,17 @@
       <w:proofErr w:type="spellEnd"/>
       <w:r>
         <w:t xml:space="preserve"> to my project</w:t>
+      </w:r>
+      <w:r>
+        <w:t xml:space="preserve"> (</w:t>
+      </w:r>
+      <w:proofErr w:type="spellStart"/>
+      <w:r>
+        <w:t>chartdiv</w:t>
+      </w:r>
+      <w:proofErr w:type="spellEnd"/>
+      <w:r>
+        <w:t xml:space="preserve"> not found error)</w:t>
       </w:r>
     </w:p>
     <w:p/>
@@ -239,7 +253,13 @@
         <w:t>X</w:t>
       </w:r>
       <w:r>
-        <w:t xml:space="preserve"> THUNK TO THE FETCH REQUESTS / ACTIONS!!</w:t>
+        <w:t xml:space="preserve"> </w:t>
+      </w:r>
+      <w:r>
+        <w:t xml:space="preserve">ADD </w:t>
+      </w:r>
+      <w:r>
+        <w:t>THUNK TO THE FETCH REQUESTS / ACTIONS!!</w:t>
       </w:r>
     </w:p>
     <w:p>

</xml_diff>

<commit_message>
format watchlist index page
</commit_message>
<xml_diff>
--- a/Stock App Project Planning Notes.docx
+++ b/Stock App Project Planning Notes.docx
@@ -190,6 +190,18 @@
         <w:t xml:space="preserve"> not found error)</w:t>
       </w:r>
     </w:p>
+    <w:p>
+      <w:pPr>
+        <w:pStyle w:val="ListParagraph"/>
+        <w:numPr>
+          <w:ilvl w:val="0"/>
+          <w:numId w:val="9"/>
+        </w:numPr>
+      </w:pPr>
+      <w:r>
+        <w:t>Challenges updating copies of state in reducers</w:t>
+      </w:r>
+    </w:p>
     <w:p/>
     <w:p/>
     <w:p>
@@ -505,6 +517,7 @@
         </w:numPr>
       </w:pPr>
       <w:r>
+        <w:lastRenderedPageBreak/>
         <w:t>New user form / route (/signup)</w:t>
       </w:r>
     </w:p>
@@ -517,7 +530,6 @@
         </w:numPr>
       </w:pPr>
       <w:r>
-        <w:lastRenderedPageBreak/>
         <w:t xml:space="preserve">X </w:t>
       </w:r>
       <w:r>
@@ -997,6 +1009,7 @@
         </w:numPr>
       </w:pPr>
       <w:r>
+        <w:lastRenderedPageBreak/>
         <w:t>3 month avg trading volume</w:t>
       </w:r>
     </w:p>
@@ -1009,7 +1022,6 @@
         </w:numPr>
       </w:pPr>
       <w:r>
-        <w:lastRenderedPageBreak/>
         <w:t>52 week high</w:t>
       </w:r>
     </w:p>
@@ -1485,6 +1497,7 @@
         </w:numPr>
       </w:pPr>
       <w:r>
+        <w:lastRenderedPageBreak/>
         <w:t>Chart:</w:t>
       </w:r>
       <w:r>
@@ -1500,7 +1513,6 @@
         </w:numPr>
       </w:pPr>
       <w:r>
-        <w:lastRenderedPageBreak/>
         <w:t>Statistics: Displays company statistics</w:t>
       </w:r>
     </w:p>

</xml_diff>

<commit_message>
fetch watchlist detail actions
</commit_message>
<xml_diff>
--- a/Stock App Project Planning Notes.docx
+++ b/Stock App Project Planning Notes.docx
@@ -78,15 +78,6 @@
           <w:numId w:val="4"/>
         </w:numPr>
       </w:pPr>
-    </w:p>
-    <w:p>
-      <w:pPr>
-        <w:pStyle w:val="ListParagraph"/>
-        <w:numPr>
-          <w:ilvl w:val="0"/>
-          <w:numId w:val="4"/>
-        </w:numPr>
-      </w:pPr>
       <w:r>
         <w:t xml:space="preserve">Resolved: </w:t>
       </w:r>
@@ -273,6 +264,9 @@
       <w:r>
         <w:t>Load latest stock info in company view</w:t>
       </w:r>
+      <w:r>
+        <w:t xml:space="preserve"> (separate API call)</w:t>
+      </w:r>
     </w:p>
     <w:p>
       <w:pPr>
@@ -517,7 +511,6 @@
         </w:numPr>
       </w:pPr>
       <w:r>
-        <w:lastRenderedPageBreak/>
         <w:t>New user form / route (/signup)</w:t>
       </w:r>
     </w:p>
@@ -530,6 +523,7 @@
         </w:numPr>
       </w:pPr>
       <w:r>
+        <w:lastRenderedPageBreak/>
         <w:t xml:space="preserve">X </w:t>
       </w:r>
       <w:r>
@@ -1009,19 +1003,19 @@
         </w:numPr>
       </w:pPr>
       <w:r>
+        <w:t>3 month avg trading volume</w:t>
+      </w:r>
+    </w:p>
+    <w:p>
+      <w:pPr>
+        <w:pStyle w:val="ListParagraph"/>
+        <w:numPr>
+          <w:ilvl w:val="2"/>
+          <w:numId w:val="2"/>
+        </w:numPr>
+      </w:pPr>
+      <w:r>
         <w:lastRenderedPageBreak/>
-        <w:t>3 month avg trading volume</w:t>
-      </w:r>
-    </w:p>
-    <w:p>
-      <w:pPr>
-        <w:pStyle w:val="ListParagraph"/>
-        <w:numPr>
-          <w:ilvl w:val="2"/>
-          <w:numId w:val="2"/>
-        </w:numPr>
-      </w:pPr>
-      <w:r>
         <w:t>52 week high</w:t>
       </w:r>
     </w:p>
@@ -1497,7 +1491,6 @@
         </w:numPr>
       </w:pPr>
       <w:r>
-        <w:lastRenderedPageBreak/>
         <w:t>Chart:</w:t>
       </w:r>
       <w:r>
@@ -1513,6 +1506,7 @@
         </w:numPr>
       </w:pPr>
       <w:r>
+        <w:lastRenderedPageBreak/>
         <w:t>Statistics: Displays company statistics</w:t>
       </w:r>
     </w:p>

</xml_diff>

<commit_message>
view detail from watchlist
</commit_message>
<xml_diff>
--- a/Stock App Project Planning Notes.docx
+++ b/Stock App Project Planning Notes.docx
@@ -25,60 +25,6 @@
         </w:numPr>
       </w:pPr>
       <w:r>
-        <w:t>Confused about watchlist index and routes… and action</w:t>
-      </w:r>
-    </w:p>
-    <w:p>
-      <w:pPr>
-        <w:pStyle w:val="ListParagraph"/>
-        <w:numPr>
-          <w:ilvl w:val="0"/>
-          <w:numId w:val="4"/>
-        </w:numPr>
-      </w:pPr>
-      <w:r>
-        <w:rPr>
-          <w:highlight w:val="yellow"/>
-        </w:rPr>
-        <w:t>Should I use the route</w:t>
-      </w:r>
-      <w:r>
-        <w:t xml:space="preserve"> watchlists/new for new watchlist form?</w:t>
-      </w:r>
-    </w:p>
-    <w:p>
-      <w:pPr>
-        <w:pStyle w:val="ListParagraph"/>
-        <w:numPr>
-          <w:ilvl w:val="1"/>
-          <w:numId w:val="4"/>
-        </w:numPr>
-      </w:pPr>
-      <w:r>
-        <w:t>Is the router and dispatch set up correctly?</w:t>
-      </w:r>
-    </w:p>
-    <w:p>
-      <w:pPr>
-        <w:pStyle w:val="ListParagraph"/>
-        <w:numPr>
-          <w:ilvl w:val="1"/>
-          <w:numId w:val="4"/>
-        </w:numPr>
-      </w:pPr>
-      <w:r>
-        <w:t>Should the route be nested under user?</w:t>
-      </w:r>
-    </w:p>
-    <w:p>
-      <w:pPr>
-        <w:pStyle w:val="ListParagraph"/>
-        <w:numPr>
-          <w:ilvl w:val="0"/>
-          <w:numId w:val="4"/>
-        </w:numPr>
-      </w:pPr>
-      <w:r>
         <w:t xml:space="preserve">Resolved: </w:t>
       </w:r>
       <w:r>
@@ -214,6 +160,117 @@
         </w:numPr>
       </w:pPr>
       <w:r>
+        <w:t>Set up API fetch to get current stock price (use the Stock Price: Quote API)</w:t>
+      </w:r>
+    </w:p>
+    <w:p>
+      <w:pPr>
+        <w:pStyle w:val="ListParagraph"/>
+        <w:numPr>
+          <w:ilvl w:val="1"/>
+          <w:numId w:val="8"/>
+        </w:numPr>
+      </w:pPr>
+      <w:r>
+        <w:t>Add to company view</w:t>
+      </w:r>
+    </w:p>
+    <w:p>
+      <w:pPr>
+        <w:pStyle w:val="ListParagraph"/>
+        <w:numPr>
+          <w:ilvl w:val="1"/>
+          <w:numId w:val="8"/>
+        </w:numPr>
+      </w:pPr>
+      <w:r>
+        <w:t>Add to watchlist view?</w:t>
+      </w:r>
+    </w:p>
+    <w:p>
+      <w:pPr>
+        <w:pStyle w:val="ListParagraph"/>
+        <w:numPr>
+          <w:ilvl w:val="0"/>
+          <w:numId w:val="8"/>
+        </w:numPr>
+      </w:pPr>
+      <w:r>
+        <w:t>Put labels and heading on charts</w:t>
+      </w:r>
+    </w:p>
+    <w:p>
+      <w:pPr>
+        <w:pStyle w:val="ListParagraph"/>
+        <w:numPr>
+          <w:ilvl w:val="0"/>
+          <w:numId w:val="8"/>
+        </w:numPr>
+      </w:pPr>
+      <w:r>
+        <w:t>Set up default image on watchlist cards</w:t>
+      </w:r>
+    </w:p>
+    <w:p>
+      <w:pPr>
+        <w:pStyle w:val="ListParagraph"/>
+        <w:numPr>
+          <w:ilvl w:val="0"/>
+          <w:numId w:val="8"/>
+        </w:numPr>
+      </w:pPr>
+      <w:r>
+        <w:t>Finish watchlist detail</w:t>
+      </w:r>
+    </w:p>
+    <w:p>
+      <w:pPr>
+        <w:pStyle w:val="ListParagraph"/>
+        <w:numPr>
+          <w:ilvl w:val="1"/>
+          <w:numId w:val="8"/>
+        </w:numPr>
+      </w:pPr>
+      <w:r>
+        <w:t>Add functions to add and remove tickers</w:t>
+      </w:r>
+    </w:p>
+    <w:p>
+      <w:pPr>
+        <w:pStyle w:val="ListParagraph"/>
+        <w:numPr>
+          <w:ilvl w:val="1"/>
+          <w:numId w:val="8"/>
+        </w:numPr>
+      </w:pPr>
+      <w:r>
+        <w:t>Add function to hide detail</w:t>
+      </w:r>
+    </w:p>
+    <w:p>
+      <w:pPr>
+        <w:pStyle w:val="ListParagraph"/>
+        <w:numPr>
+          <w:ilvl w:val="1"/>
+          <w:numId w:val="8"/>
+        </w:numPr>
+      </w:pPr>
+      <w:r>
+        <w:t>Add function to show current stock price (future)</w:t>
+      </w:r>
+    </w:p>
+    <w:p>
+      <w:pPr>
+        <w:pStyle w:val="ListParagraph"/>
+        <w:numPr>
+          <w:ilvl w:val="0"/>
+          <w:numId w:val="8"/>
+        </w:numPr>
+      </w:pPr>
+      <w:r>
+        <w:t xml:space="preserve">X </w:t>
+      </w:r>
+      <w:r>
         <w:t>Be able to add and remove watchlists</w:t>
       </w:r>
     </w:p>
@@ -460,6 +517,7 @@
         </w:numPr>
       </w:pPr>
       <w:r>
+        <w:lastRenderedPageBreak/>
         <w:t xml:space="preserve">X </w:t>
       </w:r>
       <w:r>
@@ -523,7 +581,6 @@
         </w:numPr>
       </w:pPr>
       <w:r>
-        <w:lastRenderedPageBreak/>
         <w:t xml:space="preserve">X </w:t>
       </w:r>
       <w:r>
@@ -951,6 +1008,7 @@
       </w:pPr>
       <w:proofErr w:type="spellStart"/>
       <w:r>
+        <w:lastRenderedPageBreak/>
         <w:t>Weburl</w:t>
       </w:r>
       <w:proofErr w:type="spellEnd"/>
@@ -1015,7 +1073,6 @@
         </w:numPr>
       </w:pPr>
       <w:r>
-        <w:lastRenderedPageBreak/>
         <w:t>52 week high</w:t>
       </w:r>
     </w:p>
@@ -1441,6 +1498,7 @@
         </w:numPr>
       </w:pPr>
       <w:r>
+        <w:lastRenderedPageBreak/>
         <w:t>Watchlists (container):</w:t>
       </w:r>
     </w:p>
@@ -1506,7 +1564,6 @@
         </w:numPr>
       </w:pPr>
       <w:r>
-        <w:lastRenderedPageBreak/>
         <w:t>Statistics: Displays company statistics</w:t>
       </w:r>
     </w:p>

</xml_diff>

<commit_message>
remove company from watchlist action
</commit_message>
<xml_diff>
--- a/Stock App Project Planning Notes.docx
+++ b/Stock App Project Planning Notes.docx
@@ -160,7 +160,22 @@
         </w:numPr>
       </w:pPr>
       <w:r>
-        <w:t>Set up API fetch to get current stock price (use the Stock Price: Quote API)</w:t>
+        <w:t>Make navbar format nicer</w:t>
+      </w:r>
+      <w:r>
+        <w:t xml:space="preserve"> – round lines around items?</w:t>
+      </w:r>
+    </w:p>
+    <w:p>
+      <w:pPr>
+        <w:pStyle w:val="ListParagraph"/>
+        <w:numPr>
+          <w:ilvl w:val="0"/>
+          <w:numId w:val="8"/>
+        </w:numPr>
+      </w:pPr>
+      <w:r>
+        <w:t>up API fetch to get current stock price (use the Stock Price: Quote API)</w:t>
       </w:r>
     </w:p>
     <w:p>
@@ -502,6 +517,7 @@
         </w:numPr>
       </w:pPr>
       <w:r>
+        <w:lastRenderedPageBreak/>
         <w:t xml:space="preserve">X </w:t>
       </w:r>
       <w:r>
@@ -517,7 +533,6 @@
         </w:numPr>
       </w:pPr>
       <w:r>
-        <w:lastRenderedPageBreak/>
         <w:t xml:space="preserve">X </w:t>
       </w:r>
       <w:r>
@@ -995,6 +1010,7 @@
         </w:numPr>
       </w:pPr>
       <w:r>
+        <w:lastRenderedPageBreak/>
         <w:t>Ticker</w:t>
       </w:r>
     </w:p>
@@ -1008,7 +1024,6 @@
       </w:pPr>
       <w:proofErr w:type="spellStart"/>
       <w:r>
-        <w:lastRenderedPageBreak/>
         <w:t>Weburl</w:t>
       </w:r>
       <w:proofErr w:type="spellEnd"/>
@@ -1486,6 +1501,7 @@
         </w:numPr>
       </w:pPr>
       <w:r>
+        <w:lastRenderedPageBreak/>
         <w:t>Select stock form</w:t>
       </w:r>
     </w:p>
@@ -1498,7 +1514,6 @@
         </w:numPr>
       </w:pPr>
       <w:r>
-        <w:lastRenderedPageBreak/>
         <w:t>Watchlists (container):</w:t>
       </w:r>
     </w:p>

</xml_diff>

<commit_message>
add ticker to watchlist
</commit_message>
<xml_diff>
--- a/Stock App Project Planning Notes.docx
+++ b/Stock App Project Planning Notes.docx
@@ -247,19 +247,19 @@
         </w:numPr>
       </w:pPr>
       <w:r>
-        <w:t>Add functions to add and remove tickers</w:t>
-      </w:r>
-    </w:p>
-    <w:p>
-      <w:pPr>
-        <w:pStyle w:val="ListParagraph"/>
-        <w:numPr>
-          <w:ilvl w:val="1"/>
-          <w:numId w:val="8"/>
-        </w:numPr>
-      </w:pPr>
-      <w:r>
-        <w:t>Add function to hide detail</w:t>
+        <w:t>Add function to add</w:t>
+      </w:r>
+    </w:p>
+    <w:p>
+      <w:pPr>
+        <w:pStyle w:val="ListParagraph"/>
+        <w:numPr>
+          <w:ilvl w:val="1"/>
+          <w:numId w:val="8"/>
+        </w:numPr>
+      </w:pPr>
+      <w:r>
+        <w:t>Add function to take to company data / chart page if click on company in watchlist</w:t>
       </w:r>
     </w:p>
     <w:p>
@@ -502,6 +502,7 @@
         </w:numPr>
       </w:pPr>
       <w:r>
+        <w:lastRenderedPageBreak/>
         <w:t xml:space="preserve">X </w:t>
       </w:r>
       <w:r>
@@ -517,7 +518,6 @@
         </w:numPr>
       </w:pPr>
       <w:r>
-        <w:lastRenderedPageBreak/>
         <w:t xml:space="preserve">X </w:t>
       </w:r>
       <w:r>
@@ -998,6 +998,7 @@
         </w:numPr>
       </w:pPr>
       <w:r>
+        <w:lastRenderedPageBreak/>
         <w:t>Outstanding shares</w:t>
       </w:r>
     </w:p>
@@ -1010,7 +1011,6 @@
         </w:numPr>
       </w:pPr>
       <w:r>
-        <w:lastRenderedPageBreak/>
         <w:t>Ticker</w:t>
       </w:r>
     </w:p>
@@ -1489,6 +1489,7 @@
         </w:numPr>
       </w:pPr>
       <w:r>
+        <w:lastRenderedPageBreak/>
         <w:t>Login: Login form</w:t>
       </w:r>
     </w:p>
@@ -1501,7 +1502,6 @@
         </w:numPr>
       </w:pPr>
       <w:r>
-        <w:lastRenderedPageBreak/>
         <w:t>Select stock form</w:t>
       </w:r>
     </w:p>

</xml_diff>

<commit_message>
add redirect when looking up stock data
</commit_message>
<xml_diff>
--- a/Stock App Project Planning Notes.docx
+++ b/Stock App Project Planning Notes.docx
@@ -131,6 +131,18 @@
       <w:pPr>
         <w:pStyle w:val="ListParagraph"/>
         <w:numPr>
+          <w:ilvl w:val="1"/>
+          <w:numId w:val="9"/>
+        </w:numPr>
+      </w:pPr>
+      <w:r>
+        <w:t>Difficulty in rendering the chart due to the delay in getting data</w:t>
+      </w:r>
+    </w:p>
+    <w:p>
+      <w:pPr>
+        <w:pStyle w:val="ListParagraph"/>
+        <w:numPr>
           <w:ilvl w:val="0"/>
           <w:numId w:val="9"/>
         </w:numPr>
@@ -487,6 +499,7 @@
         </w:numPr>
       </w:pPr>
       <w:r>
+        <w:lastRenderedPageBreak/>
         <w:t xml:space="preserve">X </w:t>
       </w:r>
       <w:r>
@@ -502,7 +515,6 @@
         </w:numPr>
       </w:pPr>
       <w:r>
-        <w:lastRenderedPageBreak/>
         <w:t xml:space="preserve">X </w:t>
       </w:r>
       <w:r>
@@ -986,6 +998,7 @@
         </w:numPr>
       </w:pPr>
       <w:r>
+        <w:lastRenderedPageBreak/>
         <w:t>Name</w:t>
       </w:r>
     </w:p>
@@ -998,7 +1011,6 @@
         </w:numPr>
       </w:pPr>
       <w:r>
-        <w:lastRenderedPageBreak/>
         <w:t>Outstanding shares</w:t>
       </w:r>
     </w:p>
@@ -1477,6 +1489,7 @@
         </w:numPr>
       </w:pPr>
       <w:r>
+        <w:lastRenderedPageBreak/>
         <w:t>User (container): handles login and other user functionality</w:t>
       </w:r>
     </w:p>
@@ -1489,7 +1502,6 @@
         </w:numPr>
       </w:pPr>
       <w:r>
-        <w:lastRenderedPageBreak/>
         <w:t>Login: Login form</w:t>
       </w:r>
     </w:p>
@@ -1696,7 +1708,7 @@
         <w:rFonts w:ascii="Symbol" w:hAnsi="Symbol" w:hint="default"/>
       </w:rPr>
     </w:lvl>
-    <w:lvl w:ilvl="1" w:tplc="04090003" w:tentative="1">
+    <w:lvl w:ilvl="1" w:tplc="04090003">
       <w:start w:val="1"/>
       <w:numFmt w:val="bullet"/>
       <w:lvlText w:val="o"/>

</xml_diff>

<commit_message>
adjust styling of navbar and login page
</commit_message>
<xml_diff>
--- a/Stock App Project Planning Notes.docx
+++ b/Stock App Project Planning Notes.docx
@@ -25,6 +25,35 @@
         </w:numPr>
       </w:pPr>
       <w:r>
+        <w:t xml:space="preserve">Tough time getting chart data to render – solved with </w:t>
+      </w:r>
+      <w:proofErr w:type="spellStart"/>
+      <w:r>
+        <w:t>componentDidUpdate</w:t>
+      </w:r>
+      <w:proofErr w:type="spellEnd"/>
+    </w:p>
+    <w:p>
+      <w:pPr>
+        <w:pStyle w:val="ListParagraph"/>
+        <w:numPr>
+          <w:ilvl w:val="1"/>
+          <w:numId w:val="4"/>
+        </w:numPr>
+      </w:pPr>
+      <w:r>
+        <w:t>What is the _super function for?</w:t>
+      </w:r>
+    </w:p>
+    <w:p>
+      <w:pPr>
+        <w:pStyle w:val="ListParagraph"/>
+        <w:numPr>
+          <w:ilvl w:val="0"/>
+          <w:numId w:val="4"/>
+        </w:numPr>
+      </w:pPr>
+      <w:r>
         <w:t xml:space="preserve">Resolved: </w:t>
       </w:r>
       <w:r>
@@ -138,6 +167,23 @@
       <w:r>
         <w:t>Difficulty in rendering the chart due to the delay in getting data</w:t>
       </w:r>
+    </w:p>
+    <w:p>
+      <w:pPr>
+        <w:pStyle w:val="ListParagraph"/>
+        <w:numPr>
+          <w:ilvl w:val="1"/>
+          <w:numId w:val="9"/>
+        </w:numPr>
+      </w:pPr>
+      <w:r>
+        <w:t xml:space="preserve">Had to use </w:t>
+      </w:r>
+      <w:proofErr w:type="spellStart"/>
+      <w:r>
+        <w:t>ComponentDidUpdate</w:t>
+      </w:r>
+      <w:proofErr w:type="spellEnd"/>
     </w:p>
     <w:p>
       <w:pPr>
@@ -235,43 +281,7 @@
         </w:numPr>
       </w:pPr>
       <w:r>
-        <w:t>Set up default image on watchlist cards</w:t>
-      </w:r>
-    </w:p>
-    <w:p>
-      <w:pPr>
-        <w:pStyle w:val="ListParagraph"/>
-        <w:numPr>
-          <w:ilvl w:val="0"/>
-          <w:numId w:val="8"/>
-        </w:numPr>
-      </w:pPr>
-      <w:r>
         <w:t>Finish watchlist detail</w:t>
-      </w:r>
-    </w:p>
-    <w:p>
-      <w:pPr>
-        <w:pStyle w:val="ListParagraph"/>
-        <w:numPr>
-          <w:ilvl w:val="1"/>
-          <w:numId w:val="8"/>
-        </w:numPr>
-      </w:pPr>
-      <w:r>
-        <w:t>Add function to add</w:t>
-      </w:r>
-    </w:p>
-    <w:p>
-      <w:pPr>
-        <w:pStyle w:val="ListParagraph"/>
-        <w:numPr>
-          <w:ilvl w:val="1"/>
-          <w:numId w:val="8"/>
-        </w:numPr>
-      </w:pPr>
-      <w:r>
-        <w:t>Add function to take to company data / chart page if click on company in watchlist</w:t>
       </w:r>
     </w:p>
     <w:p>
@@ -499,11 +509,26 @@
         </w:numPr>
       </w:pPr>
       <w:r>
+        <w:t xml:space="preserve">X </w:t>
+      </w:r>
+      <w:r>
+        <w:t>For testing automatically log in user1 (andrew)</w:t>
+      </w:r>
+    </w:p>
+    <w:p>
+      <w:pPr>
+        <w:pStyle w:val="ListParagraph"/>
+        <w:numPr>
+          <w:ilvl w:val="1"/>
+          <w:numId w:val="8"/>
+        </w:numPr>
+      </w:pPr>
+      <w:r>
         <w:lastRenderedPageBreak/>
         <w:t xml:space="preserve">X </w:t>
       </w:r>
       <w:r>
-        <w:t>For testing automatically log in user1 (andrew)</w:t>
+        <w:t>Navbar</w:t>
       </w:r>
     </w:p>
     <w:p>
@@ -518,7 +543,7 @@
         <w:t xml:space="preserve">X </w:t>
       </w:r>
       <w:r>
-        <w:t>Navbar</w:t>
+        <w:t>Stock pick form</w:t>
       </w:r>
     </w:p>
     <w:p>
@@ -533,7 +558,7 @@
         <w:t xml:space="preserve">X </w:t>
       </w:r>
       <w:r>
-        <w:t>Stock pick form</w:t>
+        <w:t>Download chart data and load to database / view</w:t>
       </w:r>
     </w:p>
     <w:p>
@@ -547,18 +572,6 @@
       <w:r>
         <w:t xml:space="preserve">X </w:t>
       </w:r>
-      <w:r>
-        <w:t>Download chart data and load to database / view</w:t>
-      </w:r>
-    </w:p>
-    <w:p>
-      <w:pPr>
-        <w:pStyle w:val="ListParagraph"/>
-        <w:numPr>
-          <w:ilvl w:val="1"/>
-          <w:numId w:val="8"/>
-        </w:numPr>
-      </w:pPr>
       <w:r>
         <w:t>Watchlist view / form</w:t>
       </w:r>
@@ -572,6 +585,9 @@
         </w:numPr>
       </w:pPr>
       <w:r>
+        <w:t xml:space="preserve">X </w:t>
+      </w:r>
+      <w:r>
         <w:t>Watchlist listing (list of watchlists)</w:t>
       </w:r>
     </w:p>
@@ -583,6 +599,9 @@
           <w:numId w:val="8"/>
         </w:numPr>
       </w:pPr>
+      <w:r>
+        <w:t xml:space="preserve">X </w:t>
+      </w:r>
       <w:r>
         <w:t>Watchlist detail (table view of stocks on watchlist)</w:t>
       </w:r>
@@ -998,19 +1017,19 @@
         </w:numPr>
       </w:pPr>
       <w:r>
+        <w:t>Name</w:t>
+      </w:r>
+    </w:p>
+    <w:p>
+      <w:pPr>
+        <w:pStyle w:val="ListParagraph"/>
+        <w:numPr>
+          <w:ilvl w:val="2"/>
+          <w:numId w:val="2"/>
+        </w:numPr>
+      </w:pPr>
+      <w:r>
         <w:lastRenderedPageBreak/>
-        <w:t>Name</w:t>
-      </w:r>
-    </w:p>
-    <w:p>
-      <w:pPr>
-        <w:pStyle w:val="ListParagraph"/>
-        <w:numPr>
-          <w:ilvl w:val="2"/>
-          <w:numId w:val="2"/>
-        </w:numPr>
-      </w:pPr>
-      <w:r>
         <w:t>Outstanding shares</w:t>
       </w:r>
     </w:p>
@@ -1489,19 +1508,19 @@
         </w:numPr>
       </w:pPr>
       <w:r>
+        <w:t>User (container): handles login and other user functionality</w:t>
+      </w:r>
+    </w:p>
+    <w:p>
+      <w:pPr>
+        <w:pStyle w:val="ListParagraph"/>
+        <w:numPr>
+          <w:ilvl w:val="1"/>
+          <w:numId w:val="6"/>
+        </w:numPr>
+      </w:pPr>
+      <w:r>
         <w:lastRenderedPageBreak/>
-        <w:t>User (container): handles login and other user functionality</w:t>
-      </w:r>
-    </w:p>
-    <w:p>
-      <w:pPr>
-        <w:pStyle w:val="ListParagraph"/>
-        <w:numPr>
-          <w:ilvl w:val="1"/>
-          <w:numId w:val="6"/>
-        </w:numPr>
-      </w:pPr>
-      <w:r>
         <w:t>Login: Login form</w:t>
       </w:r>
     </w:p>

</xml_diff>

<commit_message>
add current stock price to company data
</commit_message>
<xml_diff>
--- a/Stock App Project Planning Notes.docx
+++ b/Stock App Project Planning Notes.docx
@@ -218,6 +218,9 @@
         </w:numPr>
       </w:pPr>
       <w:r>
+        <w:t xml:space="preserve">Working: </w:t>
+      </w:r>
+      <w:r>
         <w:t>Make navbar format nicer</w:t>
       </w:r>
       <w:r>
@@ -269,58 +272,34 @@
         </w:numPr>
       </w:pPr>
       <w:r>
-        <w:t>Put labels and heading on charts</w:t>
-      </w:r>
-    </w:p>
-    <w:p>
-      <w:pPr>
-        <w:pStyle w:val="ListParagraph"/>
-        <w:numPr>
-          <w:ilvl w:val="0"/>
+        <w:t>Finish watchlist detail</w:t>
+      </w:r>
+    </w:p>
+    <w:p>
+      <w:pPr>
+        <w:pStyle w:val="ListParagraph"/>
+        <w:numPr>
+          <w:ilvl w:val="1"/>
           <w:numId w:val="8"/>
         </w:numPr>
       </w:pPr>
       <w:r>
-        <w:t>Finish watchlist detail</w:t>
-      </w:r>
-    </w:p>
-    <w:p>
-      <w:pPr>
-        <w:pStyle w:val="ListParagraph"/>
-        <w:numPr>
-          <w:ilvl w:val="1"/>
+        <w:t>Add function to show current stock price (future)</w:t>
+      </w:r>
+    </w:p>
+    <w:p>
+      <w:pPr>
+        <w:pStyle w:val="ListParagraph"/>
+        <w:numPr>
+          <w:ilvl w:val="0"/>
           <w:numId w:val="8"/>
         </w:numPr>
       </w:pPr>
       <w:r>
-        <w:t>Add function to show current stock price (future)</w:t>
-      </w:r>
-    </w:p>
-    <w:p>
-      <w:pPr>
-        <w:pStyle w:val="ListParagraph"/>
-        <w:numPr>
-          <w:ilvl w:val="0"/>
-          <w:numId w:val="8"/>
-        </w:numPr>
-      </w:pPr>
-      <w:r>
         <w:t xml:space="preserve">X </w:t>
       </w:r>
       <w:r>
         <w:t>Be able to add and remove watchlists</w:t>
-      </w:r>
-    </w:p>
-    <w:p>
-      <w:pPr>
-        <w:pStyle w:val="ListParagraph"/>
-        <w:numPr>
-          <w:ilvl w:val="0"/>
-          <w:numId w:val="8"/>
-        </w:numPr>
-      </w:pPr>
-      <w:r>
-        <w:t>Load detail of watchlist including company summary statistics?</w:t>
       </w:r>
     </w:p>
     <w:p>
@@ -524,37 +503,37 @@
         </w:numPr>
       </w:pPr>
       <w:r>
+        <w:t xml:space="preserve">X </w:t>
+      </w:r>
+      <w:r>
+        <w:t>Navbar</w:t>
+      </w:r>
+    </w:p>
+    <w:p>
+      <w:pPr>
+        <w:pStyle w:val="ListParagraph"/>
+        <w:numPr>
+          <w:ilvl w:val="1"/>
+          <w:numId w:val="8"/>
+        </w:numPr>
+      </w:pPr>
+      <w:r>
+        <w:t xml:space="preserve">X </w:t>
+      </w:r>
+      <w:r>
+        <w:t>Stock pick form</w:t>
+      </w:r>
+    </w:p>
+    <w:p>
+      <w:pPr>
+        <w:pStyle w:val="ListParagraph"/>
+        <w:numPr>
+          <w:ilvl w:val="1"/>
+          <w:numId w:val="8"/>
+        </w:numPr>
+      </w:pPr>
+      <w:r>
         <w:lastRenderedPageBreak/>
-        <w:t xml:space="preserve">X </w:t>
-      </w:r>
-      <w:r>
-        <w:t>Navbar</w:t>
-      </w:r>
-    </w:p>
-    <w:p>
-      <w:pPr>
-        <w:pStyle w:val="ListParagraph"/>
-        <w:numPr>
-          <w:ilvl w:val="1"/>
-          <w:numId w:val="8"/>
-        </w:numPr>
-      </w:pPr>
-      <w:r>
-        <w:t xml:space="preserve">X </w:t>
-      </w:r>
-      <w:r>
-        <w:t>Stock pick form</w:t>
-      </w:r>
-    </w:p>
-    <w:p>
-      <w:pPr>
-        <w:pStyle w:val="ListParagraph"/>
-        <w:numPr>
-          <w:ilvl w:val="1"/>
-          <w:numId w:val="8"/>
-        </w:numPr>
-      </w:pPr>
-      <w:r>
         <w:t xml:space="preserve">X </w:t>
       </w:r>
       <w:r>
@@ -1029,32 +1008,32 @@
         </w:numPr>
       </w:pPr>
       <w:r>
+        <w:t>Outstanding shares</w:t>
+      </w:r>
+    </w:p>
+    <w:p>
+      <w:pPr>
+        <w:pStyle w:val="ListParagraph"/>
+        <w:numPr>
+          <w:ilvl w:val="2"/>
+          <w:numId w:val="2"/>
+        </w:numPr>
+      </w:pPr>
+      <w:r>
+        <w:t>Ticker</w:t>
+      </w:r>
+    </w:p>
+    <w:p>
+      <w:pPr>
+        <w:pStyle w:val="ListParagraph"/>
+        <w:numPr>
+          <w:ilvl w:val="2"/>
+          <w:numId w:val="2"/>
+        </w:numPr>
+      </w:pPr>
+      <w:proofErr w:type="spellStart"/>
+      <w:r>
         <w:lastRenderedPageBreak/>
-        <w:t>Outstanding shares</w:t>
-      </w:r>
-    </w:p>
-    <w:p>
-      <w:pPr>
-        <w:pStyle w:val="ListParagraph"/>
-        <w:numPr>
-          <w:ilvl w:val="2"/>
-          <w:numId w:val="2"/>
-        </w:numPr>
-      </w:pPr>
-      <w:r>
-        <w:t>Ticker</w:t>
-      </w:r>
-    </w:p>
-    <w:p>
-      <w:pPr>
-        <w:pStyle w:val="ListParagraph"/>
-        <w:numPr>
-          <w:ilvl w:val="2"/>
-          <w:numId w:val="2"/>
-        </w:numPr>
-      </w:pPr>
-      <w:proofErr w:type="spellStart"/>
-      <w:r>
         <w:t>Weburl</w:t>
       </w:r>
       <w:proofErr w:type="spellEnd"/>
@@ -1520,31 +1499,31 @@
         </w:numPr>
       </w:pPr>
       <w:r>
+        <w:t>Login: Login form</w:t>
+      </w:r>
+    </w:p>
+    <w:p>
+      <w:pPr>
+        <w:pStyle w:val="ListParagraph"/>
+        <w:numPr>
+          <w:ilvl w:val="1"/>
+          <w:numId w:val="6"/>
+        </w:numPr>
+      </w:pPr>
+      <w:r>
+        <w:t>Select stock form</w:t>
+      </w:r>
+    </w:p>
+    <w:p>
+      <w:pPr>
+        <w:pStyle w:val="ListParagraph"/>
+        <w:numPr>
+          <w:ilvl w:val="0"/>
+          <w:numId w:val="6"/>
+        </w:numPr>
+      </w:pPr>
+      <w:r>
         <w:lastRenderedPageBreak/>
-        <w:t>Login: Login form</w:t>
-      </w:r>
-    </w:p>
-    <w:p>
-      <w:pPr>
-        <w:pStyle w:val="ListParagraph"/>
-        <w:numPr>
-          <w:ilvl w:val="1"/>
-          <w:numId w:val="6"/>
-        </w:numPr>
-      </w:pPr>
-      <w:r>
-        <w:t>Select stock form</w:t>
-      </w:r>
-    </w:p>
-    <w:p>
-      <w:pPr>
-        <w:pStyle w:val="ListParagraph"/>
-        <w:numPr>
-          <w:ilvl w:val="0"/>
-          <w:numId w:val="6"/>
-        </w:numPr>
-      </w:pPr>
-      <w:r>
         <w:t>Watchlists (container):</w:t>
       </w:r>
     </w:p>

</xml_diff>

<commit_message>
add current stock price to company view
</commit_message>
<xml_diff>
--- a/Stock App Project Planning Notes.docx
+++ b/Stock App Project Planning Notes.docx
@@ -311,6 +311,18 @@
         </w:numPr>
       </w:pPr>
       <w:r>
+        <w:t>Add to watchlist button in company view?</w:t>
+      </w:r>
+    </w:p>
+    <w:p>
+      <w:pPr>
+        <w:pStyle w:val="ListParagraph"/>
+        <w:numPr>
+          <w:ilvl w:val="0"/>
+          <w:numId w:val="8"/>
+        </w:numPr>
+      </w:pPr>
+      <w:r>
         <w:t>Eliminate duplicate charts in database</w:t>
       </w:r>
     </w:p>
@@ -518,6 +530,7 @@
         </w:numPr>
       </w:pPr>
       <w:r>
+        <w:lastRenderedPageBreak/>
         <w:t xml:space="preserve">X </w:t>
       </w:r>
       <w:r>
@@ -533,7 +546,6 @@
         </w:numPr>
       </w:pPr>
       <w:r>
-        <w:lastRenderedPageBreak/>
         <w:t xml:space="preserve">X </w:t>
       </w:r>
       <w:r>
@@ -1020,6 +1032,7 @@
         </w:numPr>
       </w:pPr>
       <w:r>
+        <w:lastRenderedPageBreak/>
         <w:t>Ticker</w:t>
       </w:r>
     </w:p>
@@ -1033,7 +1046,6 @@
       </w:pPr>
       <w:proofErr w:type="spellStart"/>
       <w:r>
-        <w:lastRenderedPageBreak/>
         <w:t>Weburl</w:t>
       </w:r>
       <w:proofErr w:type="spellEnd"/>
@@ -1511,6 +1523,7 @@
         </w:numPr>
       </w:pPr>
       <w:r>
+        <w:lastRenderedPageBreak/>
         <w:t>Select stock form</w:t>
       </w:r>
     </w:p>
@@ -1523,7 +1536,6 @@
         </w:numPr>
       </w:pPr>
       <w:r>
-        <w:lastRenderedPageBreak/>
         <w:t>Watchlists (container):</w:t>
       </w:r>
     </w:p>

</xml_diff>

<commit_message>
remove previous charts from database when adding a new chart
</commit_message>
<xml_diff>
--- a/Stock App Project Planning Notes.docx
+++ b/Stock App Project Planning Notes.docx
@@ -236,7 +236,7 @@
         </w:numPr>
       </w:pPr>
       <w:r>
-        <w:t>up API fetch to get current stock price (use the Stock Price: Quote API)</w:t>
+        <w:t>API fetch to get current stock price (use the Stock Price: Quote API)</w:t>
       </w:r>
     </w:p>
     <w:p>
@@ -247,6 +247,9 @@
           <w:numId w:val="8"/>
         </w:numPr>
       </w:pPr>
+      <w:r>
+        <w:t xml:space="preserve">X </w:t>
+      </w:r>
       <w:r>
         <w:t>Add to company view</w:t>
       </w:r>

</xml_diff>

<commit_message>
format number and add to watchlist dropdown
</commit_message>
<xml_diff>
--- a/Stock App Project Planning Notes.docx
+++ b/Stock App Project Planning Notes.docx
@@ -236,6 +236,9 @@
         </w:numPr>
       </w:pPr>
       <w:r>
+        <w:t xml:space="preserve">X </w:t>
+      </w:r>
+      <w:r>
         <w:t>API fetch to get current stock price (use the Stock Price: Quote API)</w:t>
       </w:r>
     </w:p>
@@ -263,6 +266,9 @@
         </w:numPr>
       </w:pPr>
       <w:r>
+        <w:t xml:space="preserve">X </w:t>
+      </w:r>
+      <w:r>
         <w:t>Add to watchlist view?</w:t>
       </w:r>
     </w:p>
@@ -275,19 +281,25 @@
         </w:numPr>
       </w:pPr>
       <w:r>
-        <w:t>Finish watchlist detail</w:t>
-      </w:r>
-    </w:p>
-    <w:p>
-      <w:pPr>
-        <w:pStyle w:val="ListParagraph"/>
-        <w:numPr>
-          <w:ilvl w:val="1"/>
+        <w:t xml:space="preserve">X </w:t>
+      </w:r>
+      <w:r>
+        <w:t>Be able to add and remove watchlists</w:t>
+      </w:r>
+    </w:p>
+    <w:p>
+      <w:pPr>
+        <w:pStyle w:val="ListParagraph"/>
+        <w:numPr>
+          <w:ilvl w:val="0"/>
           <w:numId w:val="8"/>
         </w:numPr>
       </w:pPr>
       <w:r>
-        <w:t>Add function to show current stock price (future)</w:t>
+        <w:t xml:space="preserve">X </w:t>
+      </w:r>
+      <w:r>
+        <w:t>Add to watchlist button in company view?</w:t>
       </w:r>
     </w:p>
     <w:p>
@@ -302,7 +314,7 @@
         <w:t xml:space="preserve">X </w:t>
       </w:r>
       <w:r>
-        <w:t>Be able to add and remove watchlists</w:t>
+        <w:t>Eliminate duplicate charts in database</w:t>
       </w:r>
     </w:p>
     <w:p>
@@ -314,7 +326,10 @@
         </w:numPr>
       </w:pPr>
       <w:r>
-        <w:t>Add to watchlist button in company view?</w:t>
+        <w:t xml:space="preserve">X </w:t>
+      </w:r>
+      <w:r>
+        <w:t>Format company data (numbers are raw currently)</w:t>
       </w:r>
     </w:p>
     <w:p>
@@ -329,7 +344,10 @@
         <w:t xml:space="preserve">X </w:t>
       </w:r>
       <w:r>
-        <w:t>Eliminate duplicate charts in database</w:t>
+        <w:t>Load latest stock info in company view</w:t>
+      </w:r>
+      <w:r>
+        <w:t xml:space="preserve"> (separate API call)</w:t>
       </w:r>
     </w:p>
     <w:p>
@@ -339,9 +357,17 @@
           <w:ilvl w:val="0"/>
           <w:numId w:val="8"/>
         </w:numPr>
-      </w:pPr>
-      <w:r>
-        <w:t>Format company data (numbers are raw currently)</w:t>
+        <w:rPr>
+          <w:b/>
+          <w:bCs/>
+        </w:rPr>
+      </w:pPr>
+      <w:r>
+        <w:rPr>
+          <w:b/>
+          <w:bCs/>
+        </w:rPr>
+        <w:t>Add ability to specify date range for chart data</w:t>
       </w:r>
     </w:p>
     <w:p>
@@ -353,10 +379,10 @@
         </w:numPr>
       </w:pPr>
       <w:r>
-        <w:t>Load latest stock info in company view</w:t>
-      </w:r>
-      <w:r>
-        <w:t xml:space="preserve"> (separate API call)</w:t>
+        <w:t xml:space="preserve">X </w:t>
+      </w:r>
+      <w:r>
+        <w:t>Display company data in company container (already added to store)</w:t>
       </w:r>
     </w:p>
     <w:p>
@@ -368,7 +394,10 @@
         </w:numPr>
       </w:pPr>
       <w:r>
-        <w:t>Add ability to specify date range for chart data</w:t>
+        <w:t xml:space="preserve">X </w:t>
+      </w:r>
+      <w:r>
+        <w:t>Fetch and display stock chart in company container</w:t>
       </w:r>
     </w:p>
     <w:p>
@@ -380,10 +409,16 @@
         </w:numPr>
       </w:pPr>
       <w:r>
-        <w:t xml:space="preserve">X </w:t>
-      </w:r>
-      <w:r>
-        <w:t>Display company data in company container (already added to store)</w:t>
+        <w:t>X</w:t>
+      </w:r>
+      <w:r>
+        <w:t xml:space="preserve"> </w:t>
+      </w:r>
+      <w:r>
+        <w:t xml:space="preserve">ADD </w:t>
+      </w:r>
+      <w:r>
+        <w:t>THUNK TO THE FETCH REQUESTS / ACTIONS!!</w:t>
       </w:r>
     </w:p>
     <w:p>
@@ -395,31 +430,31 @@
         </w:numPr>
       </w:pPr>
       <w:r>
-        <w:t xml:space="preserve">X </w:t>
-      </w:r>
-      <w:r>
-        <w:t>Fetch and display stock chart in company container</w:t>
-      </w:r>
-    </w:p>
-    <w:p>
-      <w:pPr>
-        <w:pStyle w:val="ListParagraph"/>
-        <w:numPr>
-          <w:ilvl w:val="0"/>
+        <w:t>X Build</w:t>
+      </w:r>
+      <w:r>
+        <w:t xml:space="preserve"> seed data</w:t>
+      </w:r>
+    </w:p>
+    <w:p>
+      <w:pPr>
+        <w:pStyle w:val="ListParagraph"/>
+        <w:numPr>
+          <w:ilvl w:val="1"/>
           <w:numId w:val="8"/>
         </w:numPr>
       </w:pPr>
       <w:r>
-        <w:t>X</w:t>
-      </w:r>
-      <w:r>
-        <w:t xml:space="preserve"> </w:t>
-      </w:r>
-      <w:r>
-        <w:t xml:space="preserve">ADD </w:t>
-      </w:r>
-      <w:r>
-        <w:t>THUNK TO THE FETCH REQUESTS / ACTIONS!!</w:t>
+        <w:t xml:space="preserve">Add </w:t>
+      </w:r>
+      <w:r>
+        <w:t xml:space="preserve">full list of </w:t>
+      </w:r>
+      <w:r>
+        <w:t>tickers to database from Excel Files</w:t>
+      </w:r>
+      <w:r>
+        <w:t>?</w:t>
       </w:r>
     </w:p>
     <w:p>
@@ -431,10 +466,7 @@
         </w:numPr>
       </w:pPr>
       <w:r>
-        <w:t>X Build</w:t>
-      </w:r>
-      <w:r>
-        <w:t xml:space="preserve"> seed data</w:t>
+        <w:t>Code basic user interface / front end</w:t>
       </w:r>
     </w:p>
     <w:p>
@@ -446,28 +478,7 @@
         </w:numPr>
       </w:pPr>
       <w:r>
-        <w:t xml:space="preserve">Add </w:t>
-      </w:r>
-      <w:r>
-        <w:t xml:space="preserve">full list of </w:t>
-      </w:r>
-      <w:r>
-        <w:t>tickers to database from Excel Files</w:t>
-      </w:r>
-      <w:r>
-        <w:t>?</w:t>
-      </w:r>
-    </w:p>
-    <w:p>
-      <w:pPr>
-        <w:pStyle w:val="ListParagraph"/>
-        <w:numPr>
-          <w:ilvl w:val="0"/>
-          <w:numId w:val="8"/>
-        </w:numPr>
-      </w:pPr>
-      <w:r>
-        <w:t>Code basic user interface / front end</w:t>
+        <w:t>About Page</w:t>
       </w:r>
     </w:p>
     <w:p>
@@ -536,25 +547,25 @@
         </w:numPr>
       </w:pPr>
       <w:r>
+        <w:t xml:space="preserve">X </w:t>
+      </w:r>
+      <w:r>
+        <w:t>Stock pick form</w:t>
+      </w:r>
+    </w:p>
+    <w:p>
+      <w:pPr>
+        <w:pStyle w:val="ListParagraph"/>
+        <w:numPr>
+          <w:ilvl w:val="1"/>
+          <w:numId w:val="8"/>
+        </w:numPr>
+      </w:pPr>
+      <w:r>
         <w:lastRenderedPageBreak/>
         <w:t xml:space="preserve">X </w:t>
       </w:r>
       <w:r>
-        <w:t>Stock pick form</w:t>
-      </w:r>
-    </w:p>
-    <w:p>
-      <w:pPr>
-        <w:pStyle w:val="ListParagraph"/>
-        <w:numPr>
-          <w:ilvl w:val="1"/>
-          <w:numId w:val="8"/>
-        </w:numPr>
-      </w:pPr>
-      <w:r>
-        <w:t xml:space="preserve">X </w:t>
-      </w:r>
-      <w:r>
         <w:t>Download chart data and load to database / view</w:t>
       </w:r>
     </w:p>
@@ -613,6 +624,18 @@
       </w:pPr>
       <w:r>
         <w:t>New user form / route (/signup)</w:t>
+      </w:r>
+    </w:p>
+    <w:p>
+      <w:pPr>
+        <w:pStyle w:val="ListParagraph"/>
+        <w:numPr>
+          <w:ilvl w:val="1"/>
+          <w:numId w:val="8"/>
+        </w:numPr>
+      </w:pPr>
+      <w:r>
+        <w:t>Logout</w:t>
       </w:r>
     </w:p>
     <w:p>

</xml_diff>

<commit_message>
adding daily view to app
</commit_message>
<xml_diff>
--- a/Stock App Project Planning Notes.docx
+++ b/Stock App Project Planning Notes.docx
@@ -216,157 +216,188 @@
           <w:ilvl w:val="0"/>
           <w:numId w:val="8"/>
         </w:numPr>
-      </w:pPr>
-      <w:r>
-        <w:t xml:space="preserve">Working: </w:t>
-      </w:r>
-      <w:r>
-        <w:t>Make navbar format nicer</w:t>
-      </w:r>
-      <w:r>
-        <w:t xml:space="preserve"> – round lines around items?</w:t>
-      </w:r>
-    </w:p>
-    <w:p>
-      <w:pPr>
-        <w:pStyle w:val="ListParagraph"/>
-        <w:numPr>
-          <w:ilvl w:val="0"/>
-          <w:numId w:val="8"/>
-        </w:numPr>
-      </w:pPr>
-      <w:r>
-        <w:t xml:space="preserve">X </w:t>
-      </w:r>
-      <w:r>
-        <w:t>API fetch to get current stock price (use the Stock Price: Quote API)</w:t>
-      </w:r>
-    </w:p>
-    <w:p>
-      <w:pPr>
-        <w:pStyle w:val="ListParagraph"/>
-        <w:numPr>
-          <w:ilvl w:val="1"/>
-          <w:numId w:val="8"/>
-        </w:numPr>
-      </w:pPr>
-      <w:r>
-        <w:t xml:space="preserve">X </w:t>
-      </w:r>
-      <w:r>
-        <w:t>Add to company view</w:t>
-      </w:r>
-    </w:p>
-    <w:p>
-      <w:pPr>
-        <w:pStyle w:val="ListParagraph"/>
-        <w:numPr>
-          <w:ilvl w:val="1"/>
-          <w:numId w:val="8"/>
-        </w:numPr>
-      </w:pPr>
-      <w:r>
-        <w:t xml:space="preserve">X </w:t>
-      </w:r>
-      <w:r>
-        <w:t>Add to watchlist view?</w:t>
-      </w:r>
-    </w:p>
-    <w:p>
-      <w:pPr>
-        <w:pStyle w:val="ListParagraph"/>
-        <w:numPr>
-          <w:ilvl w:val="0"/>
-          <w:numId w:val="8"/>
-        </w:numPr>
-      </w:pPr>
-      <w:r>
-        <w:t xml:space="preserve">X </w:t>
-      </w:r>
-      <w:r>
-        <w:t>Be able to add and remove watchlists</w:t>
-      </w:r>
-    </w:p>
-    <w:p>
-      <w:pPr>
-        <w:pStyle w:val="ListParagraph"/>
-        <w:numPr>
-          <w:ilvl w:val="0"/>
-          <w:numId w:val="8"/>
-        </w:numPr>
-      </w:pPr>
-      <w:r>
-        <w:t xml:space="preserve">X </w:t>
-      </w:r>
-      <w:r>
-        <w:t>Add to watchlist button in company view?</w:t>
-      </w:r>
-    </w:p>
-    <w:p>
-      <w:pPr>
-        <w:pStyle w:val="ListParagraph"/>
-        <w:numPr>
-          <w:ilvl w:val="0"/>
-          <w:numId w:val="8"/>
-        </w:numPr>
-      </w:pPr>
-      <w:r>
-        <w:t xml:space="preserve">X </w:t>
-      </w:r>
-      <w:r>
-        <w:t>Eliminate duplicate charts in database</w:t>
-      </w:r>
-    </w:p>
-    <w:p>
-      <w:pPr>
-        <w:pStyle w:val="ListParagraph"/>
-        <w:numPr>
-          <w:ilvl w:val="0"/>
-          <w:numId w:val="8"/>
-        </w:numPr>
-      </w:pPr>
-      <w:r>
-        <w:t xml:space="preserve">X </w:t>
-      </w:r>
-      <w:r>
-        <w:t>Format company data (numbers are raw currently)</w:t>
-      </w:r>
-    </w:p>
-    <w:p>
-      <w:pPr>
-        <w:pStyle w:val="ListParagraph"/>
-        <w:numPr>
-          <w:ilvl w:val="0"/>
-          <w:numId w:val="8"/>
-        </w:numPr>
-      </w:pPr>
-      <w:r>
-        <w:t xml:space="preserve">X </w:t>
-      </w:r>
-      <w:r>
-        <w:t>Load latest stock info in company view</w:t>
-      </w:r>
-      <w:r>
-        <w:t xml:space="preserve"> (separate API call)</w:t>
-      </w:r>
-    </w:p>
-    <w:p>
-      <w:pPr>
-        <w:pStyle w:val="ListParagraph"/>
-        <w:numPr>
-          <w:ilvl w:val="0"/>
-          <w:numId w:val="8"/>
-        </w:numPr>
         <w:rPr>
           <w:b/>
           <w:bCs/>
         </w:rPr>
       </w:pPr>
       <w:r>
+        <w:t>Make day by day view with columns of dates and a list of stocks to watch with prices for each day to see the trend (and calculate the increase  / decrease %.  Ability to sort by up or down trend…</w:t>
+      </w:r>
+    </w:p>
+    <w:p>
+      <w:pPr>
+        <w:pStyle w:val="ListParagraph"/>
+        <w:numPr>
+          <w:ilvl w:val="0"/>
+          <w:numId w:val="8"/>
+        </w:numPr>
         <w:rPr>
           <w:b/>
           <w:bCs/>
         </w:rPr>
+      </w:pPr>
+      <w:r>
+        <w:rPr>
+          <w:b/>
+          <w:bCs/>
+        </w:rPr>
+        <w:t>Add reducer actions and user messages for fetching data</w:t>
+      </w:r>
+    </w:p>
+    <w:p>
+      <w:pPr>
+        <w:pStyle w:val="ListParagraph"/>
+        <w:numPr>
+          <w:ilvl w:val="0"/>
+          <w:numId w:val="8"/>
+        </w:numPr>
+      </w:pPr>
+      <w:r>
+        <w:t xml:space="preserve">Working: </w:t>
+      </w:r>
+      <w:r>
+        <w:t>Make navbar format nicer</w:t>
+      </w:r>
+      <w:r>
+        <w:t xml:space="preserve"> – round lines around items?</w:t>
+      </w:r>
+    </w:p>
+    <w:p>
+      <w:pPr>
+        <w:pStyle w:val="ListParagraph"/>
+        <w:numPr>
+          <w:ilvl w:val="0"/>
+          <w:numId w:val="8"/>
+        </w:numPr>
+      </w:pPr>
+      <w:r>
+        <w:t xml:space="preserve">X </w:t>
+      </w:r>
+      <w:r>
+        <w:t>API fetch to get current stock price (use the Stock Price: Quote API)</w:t>
+      </w:r>
+    </w:p>
+    <w:p>
+      <w:pPr>
+        <w:pStyle w:val="ListParagraph"/>
+        <w:numPr>
+          <w:ilvl w:val="1"/>
+          <w:numId w:val="8"/>
+        </w:numPr>
+      </w:pPr>
+      <w:r>
+        <w:t xml:space="preserve">X </w:t>
+      </w:r>
+      <w:r>
+        <w:t>Add to company view</w:t>
+      </w:r>
+    </w:p>
+    <w:p>
+      <w:pPr>
+        <w:pStyle w:val="ListParagraph"/>
+        <w:numPr>
+          <w:ilvl w:val="1"/>
+          <w:numId w:val="8"/>
+        </w:numPr>
+      </w:pPr>
+      <w:r>
+        <w:t xml:space="preserve">X </w:t>
+      </w:r>
+      <w:r>
+        <w:t>Add to watchlist view?</w:t>
+      </w:r>
+    </w:p>
+    <w:p>
+      <w:pPr>
+        <w:pStyle w:val="ListParagraph"/>
+        <w:numPr>
+          <w:ilvl w:val="0"/>
+          <w:numId w:val="8"/>
+        </w:numPr>
+      </w:pPr>
+      <w:r>
+        <w:t xml:space="preserve">X </w:t>
+      </w:r>
+      <w:r>
+        <w:t>Be able to add and remove watchlists</w:t>
+      </w:r>
+    </w:p>
+    <w:p>
+      <w:pPr>
+        <w:pStyle w:val="ListParagraph"/>
+        <w:numPr>
+          <w:ilvl w:val="0"/>
+          <w:numId w:val="8"/>
+        </w:numPr>
+      </w:pPr>
+      <w:r>
+        <w:t xml:space="preserve">X </w:t>
+      </w:r>
+      <w:r>
+        <w:t>Add to watchlist button in company view?</w:t>
+      </w:r>
+    </w:p>
+    <w:p>
+      <w:pPr>
+        <w:pStyle w:val="ListParagraph"/>
+        <w:numPr>
+          <w:ilvl w:val="0"/>
+          <w:numId w:val="8"/>
+        </w:numPr>
+      </w:pPr>
+      <w:r>
+        <w:t xml:space="preserve">X </w:t>
+      </w:r>
+      <w:r>
+        <w:t>Eliminate duplicate charts in database</w:t>
+      </w:r>
+    </w:p>
+    <w:p>
+      <w:pPr>
+        <w:pStyle w:val="ListParagraph"/>
+        <w:numPr>
+          <w:ilvl w:val="0"/>
+          <w:numId w:val="8"/>
+        </w:numPr>
+      </w:pPr>
+      <w:r>
+        <w:t xml:space="preserve">X </w:t>
+      </w:r>
+      <w:r>
+        <w:t>Format company data (numbers are raw currently)</w:t>
+      </w:r>
+    </w:p>
+    <w:p>
+      <w:pPr>
+        <w:pStyle w:val="ListParagraph"/>
+        <w:numPr>
+          <w:ilvl w:val="0"/>
+          <w:numId w:val="8"/>
+        </w:numPr>
+      </w:pPr>
+      <w:r>
+        <w:t xml:space="preserve">X </w:t>
+      </w:r>
+      <w:r>
+        <w:t>Load latest stock info in company view</w:t>
+      </w:r>
+      <w:r>
+        <w:t xml:space="preserve"> (separate API call)</w:t>
+      </w:r>
+    </w:p>
+    <w:p>
+      <w:pPr>
+        <w:pStyle w:val="ListParagraph"/>
+        <w:numPr>
+          <w:ilvl w:val="0"/>
+          <w:numId w:val="8"/>
+        </w:numPr>
+      </w:pPr>
+      <w:r>
+        <w:t xml:space="preserve">X </w:t>
+      </w:r>
+      <w:r>
         <w:t>Add ability to specify date range for chart data</w:t>
       </w:r>
     </w:p>
@@ -443,17 +474,37 @@
           <w:ilvl w:val="1"/>
           <w:numId w:val="8"/>
         </w:numPr>
-      </w:pPr>
-      <w:r>
+        <w:rPr>
+          <w:b/>
+          <w:bCs/>
+        </w:rPr>
+      </w:pPr>
+      <w:r>
+        <w:rPr>
+          <w:b/>
+          <w:bCs/>
+        </w:rPr>
         <w:t xml:space="preserve">Add </w:t>
       </w:r>
       <w:r>
+        <w:rPr>
+          <w:b/>
+          <w:bCs/>
+        </w:rPr>
         <w:t xml:space="preserve">full list of </w:t>
       </w:r>
       <w:r>
+        <w:rPr>
+          <w:b/>
+          <w:bCs/>
+        </w:rPr>
         <w:t>tickers to database from Excel Files</w:t>
       </w:r>
       <w:r>
+        <w:rPr>
+          <w:b/>
+          <w:bCs/>
+        </w:rPr>
         <w:t>?</w:t>
       </w:r>
     </w:p>
@@ -502,6 +553,7 @@
         </w:numPr>
       </w:pPr>
       <w:r>
+        <w:lastRenderedPageBreak/>
         <w:t xml:space="preserve">X </w:t>
       </w:r>
       <w:r>
@@ -562,7 +614,6 @@
         </w:numPr>
       </w:pPr>
       <w:r>
-        <w:lastRenderedPageBreak/>
         <w:t xml:space="preserve">X </w:t>
       </w:r>
       <w:r>
@@ -621,8 +672,16 @@
           <w:ilvl w:val="1"/>
           <w:numId w:val="8"/>
         </w:numPr>
-      </w:pPr>
-      <w:r>
+        <w:rPr>
+          <w:b/>
+          <w:bCs/>
+        </w:rPr>
+      </w:pPr>
+      <w:r>
+        <w:rPr>
+          <w:b/>
+          <w:bCs/>
+        </w:rPr>
         <w:t>New user form / route (/signup)</w:t>
       </w:r>
     </w:p>
@@ -633,8 +692,16 @@
           <w:ilvl w:val="1"/>
           <w:numId w:val="8"/>
         </w:numPr>
-      </w:pPr>
-      <w:r>
+        <w:rPr>
+          <w:b/>
+          <w:bCs/>
+        </w:rPr>
+      </w:pPr>
+      <w:r>
+        <w:rPr>
+          <w:b/>
+          <w:bCs/>
+        </w:rPr>
         <w:t>Logout</w:t>
       </w:r>
     </w:p>
@@ -1013,6 +1080,7 @@
         </w:numPr>
       </w:pPr>
       <w:r>
+        <w:lastRenderedPageBreak/>
         <w:t>Exchange</w:t>
       </w:r>
     </w:p>
@@ -1061,7 +1129,6 @@
         </w:numPr>
       </w:pPr>
       <w:r>
-        <w:lastRenderedPageBreak/>
         <w:t>Ticker</w:t>
       </w:r>
     </w:p>
@@ -1504,6 +1571,7 @@
     <w:p/>
     <w:p>
       <w:r>
+        <w:lastRenderedPageBreak/>
         <w:t>Components &amp; Local State:</w:t>
       </w:r>
     </w:p>
@@ -1552,7 +1620,6 @@
         </w:numPr>
       </w:pPr>
       <w:r>
-        <w:lastRenderedPageBreak/>
         <w:t>Select stock form</w:t>
       </w:r>
     </w:p>

</xml_diff>

<commit_message>
working on bug in daily view when adding ticker to watchlist
</commit_message>
<xml_diff>
--- a/Stock App Project Planning Notes.docx
+++ b/Stock App Project Planning Notes.docx
@@ -216,16 +216,11 @@
           <w:ilvl w:val="0"/>
           <w:numId w:val="8"/>
         </w:numPr>
-        <w:rPr>
-          <w:b/>
-          <w:bCs/>
-        </w:rPr>
-      </w:pPr>
-      <w:r>
-        <w:rPr>
-          <w:b/>
-          <w:bCs/>
-        </w:rPr>
+      </w:pPr>
+      <w:r>
+        <w:t xml:space="preserve">X </w:t>
+      </w:r>
+      <w:r>
         <w:t>Make day by day view with columns of dates and a list of stocks to watch with prices for each day to see the trend (and calculate the increase  / decrease %.  Ability to sort by up or down trend…</w:t>
       </w:r>
     </w:p>
@@ -236,16 +231,11 @@
           <w:ilvl w:val="1"/>
           <w:numId w:val="8"/>
         </w:numPr>
-        <w:rPr>
-          <w:b/>
-          <w:bCs/>
-        </w:rPr>
-      </w:pPr>
-      <w:r>
-        <w:rPr>
-          <w:b/>
-          <w:bCs/>
-        </w:rPr>
+      </w:pPr>
+      <w:r>
+        <w:t xml:space="preserve">X </w:t>
+      </w:r>
+      <w:r>
         <w:t>Get chart API to load chart data for last day of fetch (day 3)</w:t>
       </w:r>
     </w:p>
@@ -256,16 +246,11 @@
           <w:ilvl w:val="1"/>
           <w:numId w:val="8"/>
         </w:numPr>
-        <w:rPr>
-          <w:b/>
-          <w:bCs/>
-        </w:rPr>
-      </w:pPr>
-      <w:r>
-        <w:rPr>
-          <w:b/>
-          <w:bCs/>
-        </w:rPr>
+      </w:pPr>
+      <w:r>
+        <w:t xml:space="preserve">X </w:t>
+      </w:r>
+      <w:r>
         <w:t>Set up reducer action to get data from database into store</w:t>
       </w:r>
     </w:p>
@@ -276,16 +261,11 @@
           <w:ilvl w:val="1"/>
           <w:numId w:val="8"/>
         </w:numPr>
-        <w:rPr>
-          <w:b/>
-          <w:bCs/>
-        </w:rPr>
-      </w:pPr>
-      <w:r>
-        <w:rPr>
-          <w:b/>
-          <w:bCs/>
-        </w:rPr>
+      </w:pPr>
+      <w:r>
+        <w:t xml:space="preserve">X </w:t>
+      </w:r>
+      <w:r>
         <w:t>Get store data to display on daily view table</w:t>
       </w:r>
     </w:p>

</xml_diff>

<commit_message>
add loading data messages to company and daily
</commit_message>
<xml_diff>
--- a/Stock App Project Planning Notes.docx
+++ b/Stock App Project Planning Notes.docx
@@ -276,10 +276,6 @@
           <w:ilvl w:val="0"/>
           <w:numId w:val="8"/>
         </w:numPr>
-        <w:rPr>
-          <w:b/>
-          <w:bCs/>
-        </w:rPr>
       </w:pPr>
       <w:r>
         <w:rPr>
@@ -293,6 +289,42 @@
       <w:pPr>
         <w:pStyle w:val="ListParagraph"/>
         <w:numPr>
+          <w:ilvl w:val="1"/>
+          <w:numId w:val="8"/>
+        </w:numPr>
+      </w:pPr>
+      <w:r>
+        <w:t>X Company Data</w:t>
+      </w:r>
+    </w:p>
+    <w:p>
+      <w:pPr>
+        <w:pStyle w:val="ListParagraph"/>
+        <w:numPr>
+          <w:ilvl w:val="1"/>
+          <w:numId w:val="8"/>
+        </w:numPr>
+      </w:pPr>
+      <w:r>
+        <w:t>X Daily View</w:t>
+      </w:r>
+    </w:p>
+    <w:p>
+      <w:pPr>
+        <w:pStyle w:val="ListParagraph"/>
+        <w:numPr>
+          <w:ilvl w:val="1"/>
+          <w:numId w:val="8"/>
+        </w:numPr>
+      </w:pPr>
+      <w:r>
+        <w:t>Others / watchlists?</w:t>
+      </w:r>
+    </w:p>
+    <w:p>
+      <w:pPr>
+        <w:pStyle w:val="ListParagraph"/>
+        <w:numPr>
           <w:ilvl w:val="0"/>
           <w:numId w:val="8"/>
         </w:numPr>
@@ -484,6 +516,7 @@
         </w:numPr>
       </w:pPr>
       <w:r>
+        <w:lastRenderedPageBreak/>
         <w:t>X</w:t>
       </w:r>
       <w:r>
@@ -561,7 +594,6 @@
         </w:numPr>
       </w:pPr>
       <w:r>
-        <w:lastRenderedPageBreak/>
         <w:t>Code basic user interface / front end</w:t>
       </w:r>
     </w:p>
@@ -767,117 +799,97 @@
         <w:t>Download company data and load to database / view</w:t>
       </w:r>
     </w:p>
-    <w:p>
-      <w:pPr>
-        <w:pStyle w:val="ListParagraph"/>
-        <w:numPr>
-          <w:ilvl w:val="0"/>
-          <w:numId w:val="8"/>
-        </w:numPr>
-      </w:pPr>
-      <w:r>
-        <w:t xml:space="preserve">Later: Code </w:t>
+    <w:p/>
+    <w:p>
+      <w:r>
+        <w:t>Summary</w:t>
+      </w:r>
+      <w:r>
+        <w:t xml:space="preserve">: It can be difficult to see the actual movement of stocks for </w:t>
+      </w:r>
+      <w:r>
+        <w:t>custom</w:t>
+      </w:r>
+      <w:r>
+        <w:t xml:space="preserve"> periods of time.  Most stock charts are set up to show price movement over a day, minute, or hour, but not over say a week or month.  This app is designed for a user to be able to select any period of time and get the movement of a stock or set of stocks.  This is useful to see trends in certain stocks or industries.</w:t>
+      </w:r>
+    </w:p>
+    <w:p/>
+    <w:p>
+      <w:r>
+        <w:t>Features / User Experience:</w:t>
+      </w:r>
+    </w:p>
+    <w:p>
+      <w:pPr>
+        <w:pStyle w:val="ListParagraph"/>
+        <w:numPr>
+          <w:ilvl w:val="0"/>
+          <w:numId w:val="2"/>
+        </w:numPr>
+      </w:pPr>
+      <w:r>
+        <w:t>Modern and clean design</w:t>
+      </w:r>
+    </w:p>
+    <w:p>
+      <w:pPr>
+        <w:pStyle w:val="ListParagraph"/>
+        <w:numPr>
+          <w:ilvl w:val="0"/>
+          <w:numId w:val="2"/>
+        </w:numPr>
+      </w:pPr>
+      <w:r>
+        <w:t>Easy to use (reduce clutter and keep interface minimalistic)</w:t>
+      </w:r>
+    </w:p>
+    <w:p>
+      <w:pPr>
+        <w:pStyle w:val="ListParagraph"/>
+        <w:numPr>
+          <w:ilvl w:val="1"/>
+          <w:numId w:val="2"/>
+        </w:numPr>
+      </w:pPr>
+      <w:r>
+        <w:t xml:space="preserve">Hide menus / options when not needed (drop down menus, </w:t>
       </w:r>
       <w:proofErr w:type="spellStart"/>
       <w:r>
-        <w:t>thunk</w:t>
+        <w:t>etc</w:t>
       </w:r>
       <w:proofErr w:type="spellEnd"/>
       <w:r>
-        <w:t xml:space="preserve"> ‘getting data’ actions to display to user that data is being downloaded…</w:t>
-      </w:r>
-    </w:p>
-    <w:p/>
-    <w:p>
-      <w:r>
-        <w:t>Summary</w:t>
-      </w:r>
-      <w:r>
-        <w:t xml:space="preserve">: It can be difficult to see the actual movement of stocks for </w:t>
-      </w:r>
-      <w:r>
-        <w:t>custom</w:t>
-      </w:r>
-      <w:r>
-        <w:t xml:space="preserve"> periods of time.  Most stock charts are set up to show price movement over a day, minute, or hour, but not over say a week or month.  This app is designed for a user to be able to select any period of time and get the movement of a stock or set of stocks.  This is useful to see trends in certain stocks or industries.</w:t>
-      </w:r>
-    </w:p>
-    <w:p/>
-    <w:p>
-      <w:r>
-        <w:t>Features / User Experience:</w:t>
-      </w:r>
-    </w:p>
-    <w:p>
-      <w:pPr>
-        <w:pStyle w:val="ListParagraph"/>
-        <w:numPr>
-          <w:ilvl w:val="0"/>
-          <w:numId w:val="2"/>
-        </w:numPr>
-      </w:pPr>
-      <w:r>
-        <w:t>Modern and clean design</w:t>
-      </w:r>
-    </w:p>
-    <w:p>
-      <w:pPr>
-        <w:pStyle w:val="ListParagraph"/>
-        <w:numPr>
-          <w:ilvl w:val="0"/>
-          <w:numId w:val="2"/>
-        </w:numPr>
-      </w:pPr>
-      <w:r>
-        <w:t>Easy to use (reduce clutter and keep interface minimalistic)</w:t>
-      </w:r>
-    </w:p>
-    <w:p>
-      <w:pPr>
-        <w:pStyle w:val="ListParagraph"/>
-        <w:numPr>
-          <w:ilvl w:val="1"/>
-          <w:numId w:val="2"/>
-        </w:numPr>
-      </w:pPr>
-      <w:r>
-        <w:t xml:space="preserve">Hide menus / options when not needed (drop down menus, </w:t>
-      </w:r>
+        <w:t>)</w:t>
+      </w:r>
+    </w:p>
+    <w:p>
+      <w:pPr>
+        <w:pStyle w:val="ListParagraph"/>
+        <w:numPr>
+          <w:ilvl w:val="0"/>
+          <w:numId w:val="2"/>
+        </w:numPr>
+      </w:pPr>
+      <w:r>
+        <w:t>User Log in &amp; Sign Up</w:t>
+      </w:r>
+    </w:p>
+    <w:p>
+      <w:pPr>
+        <w:pStyle w:val="ListParagraph"/>
+        <w:numPr>
+          <w:ilvl w:val="0"/>
+          <w:numId w:val="2"/>
+        </w:numPr>
+      </w:pPr>
       <w:proofErr w:type="spellStart"/>
       <w:r>
-        <w:t>etc</w:t>
+        <w:t>NavBar</w:t>
       </w:r>
       <w:proofErr w:type="spellEnd"/>
       <w:r>
-        <w:t>)</w:t>
-      </w:r>
-    </w:p>
-    <w:p>
-      <w:pPr>
-        <w:pStyle w:val="ListParagraph"/>
-        <w:numPr>
-          <w:ilvl w:val="0"/>
-          <w:numId w:val="2"/>
-        </w:numPr>
-      </w:pPr>
-      <w:r>
-        <w:t>User Log in &amp; Sign Up</w:t>
-      </w:r>
-    </w:p>
-    <w:p>
-      <w:pPr>
-        <w:pStyle w:val="ListParagraph"/>
-        <w:numPr>
-          <w:ilvl w:val="0"/>
-          <w:numId w:val="2"/>
-        </w:numPr>
-      </w:pPr>
-      <w:proofErr w:type="spellStart"/>
-      <w:r>
-        <w:t>NavBar</w:t>
-      </w:r>
-      <w:proofErr w:type="spellEnd"/>
-      <w:r>
         <w:t xml:space="preserve"> that </w:t>
       </w:r>
       <w:r>
@@ -1049,6 +1061,7 @@
         </w:numPr>
       </w:pPr>
       <w:r>
+        <w:lastRenderedPageBreak/>
         <w:t xml:space="preserve">Low for year; high for year; increase YTD, </w:t>
       </w:r>
       <w:proofErr w:type="spellStart"/>
@@ -1070,7 +1083,6 @@
           <w:b/>
           <w:bCs/>
         </w:rPr>
-        <w:lastRenderedPageBreak/>
         <w:t>Need to research how other websites show this data</w:t>
       </w:r>
     </w:p>
@@ -1523,6 +1535,7 @@
         <w:ind w:left="720"/>
       </w:pPr>
       <w:r>
+        <w:lastRenderedPageBreak/>
         <w:t xml:space="preserve">Symbols: [{id, symbol, </w:t>
       </w:r>
       <w:proofErr w:type="spellStart"/>
@@ -1545,7 +1558,6 @@
         <w:ind w:left="720"/>
       </w:pPr>
       <w:r>
-        <w:lastRenderedPageBreak/>
         <w:t xml:space="preserve">Watchlists: [{id, name, description, </w:t>
       </w:r>
       <w:proofErr w:type="spellStart"/>

</xml_diff>

<commit_message>
add logout action and reorder navbar links
</commit_message>
<xml_diff>
--- a/Stock App Project Planning Notes.docx
+++ b/Stock App Project Planning Notes.docx
@@ -21,109 +21,105 @@
         <w:pStyle w:val="ListParagraph"/>
         <w:numPr>
           <w:ilvl w:val="0"/>
-          <w:numId w:val="4"/>
-        </w:numPr>
-      </w:pPr>
-      <w:r>
-        <w:t xml:space="preserve">Tough time getting chart data to render – solved with </w:t>
+          <w:numId w:val="10"/>
+        </w:numPr>
+      </w:pPr>
+      <w:r>
+        <w:t>Do I need to have lots of validation?</w:t>
+      </w:r>
+      <w:r>
+        <w:t xml:space="preserve"> A: Not lots, but should have basic validations to ensure program doesn’t break.</w:t>
+      </w:r>
+    </w:p>
+    <w:p/>
+    <w:p>
+      <w:r>
+        <w:t>Ideas for Blog:</w:t>
+      </w:r>
+    </w:p>
+    <w:p>
+      <w:pPr>
+        <w:pStyle w:val="ListParagraph"/>
+        <w:numPr>
+          <w:ilvl w:val="0"/>
+          <w:numId w:val="9"/>
+        </w:numPr>
+      </w:pPr>
+      <w:r>
+        <w:t>Challenge with deeply nested serializer</w:t>
+      </w:r>
+    </w:p>
+    <w:p>
+      <w:pPr>
+        <w:pStyle w:val="ListParagraph"/>
+        <w:numPr>
+          <w:ilvl w:val="0"/>
+          <w:numId w:val="9"/>
+        </w:numPr>
+      </w:pPr>
+      <w:r>
+        <w:t>Challenge with Unix dates</w:t>
+      </w:r>
+    </w:p>
+    <w:p>
+      <w:pPr>
+        <w:pStyle w:val="ListParagraph"/>
+        <w:numPr>
+          <w:ilvl w:val="0"/>
+          <w:numId w:val="9"/>
+        </w:numPr>
+      </w:pPr>
+      <w:r>
+        <w:t xml:space="preserve">Adding </w:t>
       </w:r>
       <w:proofErr w:type="spellStart"/>
       <w:r>
-        <w:t>componentDidUpdate</w:t>
+        <w:t>AMcharts</w:t>
       </w:r>
       <w:proofErr w:type="spellEnd"/>
-    </w:p>
-    <w:p>
-      <w:pPr>
-        <w:pStyle w:val="ListParagraph"/>
-        <w:numPr>
-          <w:ilvl w:val="1"/>
-          <w:numId w:val="4"/>
-        </w:numPr>
-      </w:pPr>
-      <w:r>
-        <w:t>What is the _super function for?</w:t>
-      </w:r>
-    </w:p>
-    <w:p>
-      <w:pPr>
-        <w:pStyle w:val="ListParagraph"/>
-        <w:numPr>
-          <w:ilvl w:val="0"/>
-          <w:numId w:val="4"/>
-        </w:numPr>
-      </w:pPr>
-      <w:r>
-        <w:t xml:space="preserve">Resolved: </w:t>
-      </w:r>
-      <w:r>
-        <w:t>Issue: every time I click on a link to a route the store gets reset (I lose the user login data)??</w:t>
-      </w:r>
-      <w:r>
-        <w:t xml:space="preserve"> Have to use </w:t>
+      <w:r>
+        <w:t xml:space="preserve"> to my project</w:t>
+      </w:r>
+      <w:r>
+        <w:t xml:space="preserve"> (</w:t>
       </w:r>
       <w:proofErr w:type="spellStart"/>
       <w:r>
-        <w:t>NavLink</w:t>
+        <w:t>chartdiv</w:t>
       </w:r>
       <w:proofErr w:type="spellEnd"/>
       <w:r>
-        <w:t xml:space="preserve"> – not the nav links from Bootstrap</w:t>
-      </w:r>
-    </w:p>
-    <w:p>
-      <w:pPr>
-        <w:pStyle w:val="ListParagraph"/>
-        <w:numPr>
-          <w:ilvl w:val="0"/>
-          <w:numId w:val="4"/>
-        </w:numPr>
-      </w:pPr>
-      <w:r>
-        <w:t>I may have to do quite a bit of data transformation for the charts.  Should I have Rails do this work or should the reducer or action object / function do this work?</w:t>
-      </w:r>
-    </w:p>
-    <w:p>
-      <w:pPr>
-        <w:pStyle w:val="ListParagraph"/>
-        <w:numPr>
-          <w:ilvl w:val="0"/>
-          <w:numId w:val="4"/>
-        </w:numPr>
-      </w:pPr>
-      <w:r>
-        <w:t>Should all of my fetch data go to the database?  Since we are mainly displaying data not sure if it needs to be saved…</w:t>
-      </w:r>
-    </w:p>
-    <w:p/>
-    <w:p>
-      <w:r>
-        <w:t>Ideas for Blog:</w:t>
-      </w:r>
-    </w:p>
-    <w:p>
-      <w:pPr>
-        <w:pStyle w:val="ListParagraph"/>
-        <w:numPr>
-          <w:ilvl w:val="0"/>
+        <w:t xml:space="preserve"> not found error)</w:t>
+      </w:r>
+    </w:p>
+    <w:p>
+      <w:pPr>
+        <w:pStyle w:val="ListParagraph"/>
+        <w:numPr>
+          <w:ilvl w:val="1"/>
           <w:numId w:val="9"/>
         </w:numPr>
       </w:pPr>
       <w:r>
-        <w:t>Challenge with deeply nested serializer</w:t>
-      </w:r>
-    </w:p>
-    <w:p>
-      <w:pPr>
-        <w:pStyle w:val="ListParagraph"/>
-        <w:numPr>
-          <w:ilvl w:val="0"/>
+        <w:t>Difficulty in rendering the chart due to the delay in getting data</w:t>
+      </w:r>
+    </w:p>
+    <w:p>
+      <w:pPr>
+        <w:pStyle w:val="ListParagraph"/>
+        <w:numPr>
+          <w:ilvl w:val="1"/>
           <w:numId w:val="9"/>
         </w:numPr>
       </w:pPr>
       <w:r>
-        <w:t>Challenge with Unix dates</w:t>
-      </w:r>
+        <w:t xml:space="preserve">Had to use </w:t>
+      </w:r>
+      <w:proofErr w:type="spellStart"/>
+      <w:r>
+        <w:t>ComponentDidUpdate</w:t>
+      </w:r>
+      <w:proofErr w:type="spellEnd"/>
     </w:p>
     <w:p>
       <w:pPr>
@@ -134,67 +130,19 @@
         </w:numPr>
       </w:pPr>
       <w:r>
-        <w:t xml:space="preserve">Adding </w:t>
-      </w:r>
-      <w:proofErr w:type="spellStart"/>
-      <w:r>
-        <w:t>AMcharts</w:t>
-      </w:r>
-      <w:proofErr w:type="spellEnd"/>
-      <w:r>
-        <w:t xml:space="preserve"> to my project</w:t>
-      </w:r>
-      <w:r>
-        <w:t xml:space="preserve"> (</w:t>
-      </w:r>
-      <w:proofErr w:type="spellStart"/>
-      <w:r>
-        <w:t>chartdiv</w:t>
-      </w:r>
-      <w:proofErr w:type="spellEnd"/>
-      <w:r>
-        <w:t xml:space="preserve"> not found error)</w:t>
-      </w:r>
-    </w:p>
-    <w:p>
-      <w:pPr>
-        <w:pStyle w:val="ListParagraph"/>
-        <w:numPr>
-          <w:ilvl w:val="1"/>
+        <w:t>Challenges updating copies of state in reducers</w:t>
+      </w:r>
+    </w:p>
+    <w:p>
+      <w:pPr>
+        <w:pStyle w:val="ListParagraph"/>
+        <w:numPr>
+          <w:ilvl w:val="0"/>
           <w:numId w:val="9"/>
         </w:numPr>
       </w:pPr>
       <w:r>
-        <w:t>Difficulty in rendering the chart due to the delay in getting data</w:t>
-      </w:r>
-    </w:p>
-    <w:p>
-      <w:pPr>
-        <w:pStyle w:val="ListParagraph"/>
-        <w:numPr>
-          <w:ilvl w:val="1"/>
-          <w:numId w:val="9"/>
-        </w:numPr>
-      </w:pPr>
-      <w:r>
-        <w:t xml:space="preserve">Had to use </w:t>
-      </w:r>
-      <w:proofErr w:type="spellStart"/>
-      <w:r>
-        <w:t>ComponentDidUpdate</w:t>
-      </w:r>
-      <w:proofErr w:type="spellEnd"/>
-    </w:p>
-    <w:p>
-      <w:pPr>
-        <w:pStyle w:val="ListParagraph"/>
-        <w:numPr>
-          <w:ilvl w:val="0"/>
-          <w:numId w:val="9"/>
-        </w:numPr>
-      </w:pPr>
-      <w:r>
-        <w:t>Challenges updating copies of state in reducers</w:t>
+        <w:t>Major challenge doing daily data fetches – had to use async function and reduce function</w:t>
       </w:r>
     </w:p>
     <w:p/>
@@ -208,6 +156,51 @@
       <w:r>
         <w:t xml:space="preserve"> List:</w:t>
       </w:r>
+    </w:p>
+    <w:p>
+      <w:pPr>
+        <w:pStyle w:val="ListParagraph"/>
+        <w:numPr>
+          <w:ilvl w:val="0"/>
+          <w:numId w:val="8"/>
+        </w:numPr>
+      </w:pPr>
+      <w:r>
+        <w:t>Add buttons / instructions to home screen</w:t>
+      </w:r>
+    </w:p>
+    <w:p>
+      <w:pPr>
+        <w:pStyle w:val="ListParagraph"/>
+        <w:numPr>
+          <w:ilvl w:val="0"/>
+          <w:numId w:val="8"/>
+        </w:numPr>
+      </w:pPr>
+      <w:r>
+        <w:t>Add dates to daily view columns?</w:t>
+      </w:r>
+    </w:p>
+    <w:p>
+      <w:pPr>
+        <w:pStyle w:val="ListParagraph"/>
+        <w:numPr>
+          <w:ilvl w:val="0"/>
+          <w:numId w:val="8"/>
+        </w:numPr>
+      </w:pPr>
+      <w:r>
+        <w:t>Make dates in daily view form so that they must be weekdays?</w:t>
+      </w:r>
+    </w:p>
+    <w:p>
+      <w:pPr>
+        <w:pStyle w:val="ListParagraph"/>
+        <w:numPr>
+          <w:ilvl w:val="0"/>
+          <w:numId w:val="8"/>
+        </w:numPr>
+      </w:pPr>
     </w:p>
     <w:p>
       <w:pPr>
@@ -501,6 +494,7 @@
         </w:numPr>
       </w:pPr>
       <w:r>
+        <w:lastRenderedPageBreak/>
         <w:t xml:space="preserve">X </w:t>
       </w:r>
       <w:r>
@@ -516,7 +510,6 @@
         </w:numPr>
       </w:pPr>
       <w:r>
-        <w:lastRenderedPageBreak/>
         <w:t>X</w:t>
       </w:r>
       <w:r>
@@ -1049,6 +1042,7 @@
         </w:numPr>
       </w:pPr>
       <w:r>
+        <w:lastRenderedPageBreak/>
         <w:t>Current day stock price and normal statistics</w:t>
       </w:r>
     </w:p>
@@ -1061,7 +1055,6 @@
         </w:numPr>
       </w:pPr>
       <w:r>
-        <w:lastRenderedPageBreak/>
         <w:t xml:space="preserve">Low for year; high for year; increase YTD, </w:t>
       </w:r>
       <w:proofErr w:type="spellStart"/>
@@ -1513,6 +1506,7 @@
         <w:ind w:left="720"/>
       </w:pPr>
       <w:r>
+        <w:lastRenderedPageBreak/>
         <w:t>Status: {</w:t>
       </w:r>
       <w:proofErr w:type="spellStart"/>
@@ -1535,7 +1529,6 @@
         <w:ind w:left="720"/>
       </w:pPr>
       <w:r>
-        <w:lastRenderedPageBreak/>
         <w:t xml:space="preserve">Symbols: [{id, symbol, </w:t>
       </w:r>
       <w:proofErr w:type="spellStart"/>
@@ -1980,6 +1973,119 @@
     </w:lvl>
   </w:abstractNum>
   <w:abstractNum w:abstractNumId="2" w15:restartNumberingAfterBreak="0">
+    <w:nsid w:val="2D570CA4"/>
+    <w:multiLevelType w:val="hybridMultilevel"/>
+    <w:tmpl w:val="24D08688"/>
+    <w:lvl w:ilvl="0" w:tplc="04090001">
+      <w:start w:val="1"/>
+      <w:numFmt w:val="bullet"/>
+      <w:lvlText w:val=""/>
+      <w:lvlJc w:val="left"/>
+      <w:pPr>
+        <w:ind w:left="720" w:hanging="360"/>
+      </w:pPr>
+      <w:rPr>
+        <w:rFonts w:ascii="Symbol" w:hAnsi="Symbol" w:hint="default"/>
+      </w:rPr>
+    </w:lvl>
+    <w:lvl w:ilvl="1" w:tplc="04090003" w:tentative="1">
+      <w:start w:val="1"/>
+      <w:numFmt w:val="bullet"/>
+      <w:lvlText w:val="o"/>
+      <w:lvlJc w:val="left"/>
+      <w:pPr>
+        <w:ind w:left="1440" w:hanging="360"/>
+      </w:pPr>
+      <w:rPr>
+        <w:rFonts w:ascii="Courier New" w:hAnsi="Courier New" w:cs="Courier New" w:hint="default"/>
+      </w:rPr>
+    </w:lvl>
+    <w:lvl w:ilvl="2" w:tplc="04090005" w:tentative="1">
+      <w:start w:val="1"/>
+      <w:numFmt w:val="bullet"/>
+      <w:lvlText w:val=""/>
+      <w:lvlJc w:val="left"/>
+      <w:pPr>
+        <w:ind w:left="2160" w:hanging="360"/>
+      </w:pPr>
+      <w:rPr>
+        <w:rFonts w:ascii="Wingdings" w:hAnsi="Wingdings" w:hint="default"/>
+      </w:rPr>
+    </w:lvl>
+    <w:lvl w:ilvl="3" w:tplc="04090001" w:tentative="1">
+      <w:start w:val="1"/>
+      <w:numFmt w:val="bullet"/>
+      <w:lvlText w:val=""/>
+      <w:lvlJc w:val="left"/>
+      <w:pPr>
+        <w:ind w:left="2880" w:hanging="360"/>
+      </w:pPr>
+      <w:rPr>
+        <w:rFonts w:ascii="Symbol" w:hAnsi="Symbol" w:hint="default"/>
+      </w:rPr>
+    </w:lvl>
+    <w:lvl w:ilvl="4" w:tplc="04090003" w:tentative="1">
+      <w:start w:val="1"/>
+      <w:numFmt w:val="bullet"/>
+      <w:lvlText w:val="o"/>
+      <w:lvlJc w:val="left"/>
+      <w:pPr>
+        <w:ind w:left="3600" w:hanging="360"/>
+      </w:pPr>
+      <w:rPr>
+        <w:rFonts w:ascii="Courier New" w:hAnsi="Courier New" w:cs="Courier New" w:hint="default"/>
+      </w:rPr>
+    </w:lvl>
+    <w:lvl w:ilvl="5" w:tplc="04090005" w:tentative="1">
+      <w:start w:val="1"/>
+      <w:numFmt w:val="bullet"/>
+      <w:lvlText w:val=""/>
+      <w:lvlJc w:val="left"/>
+      <w:pPr>
+        <w:ind w:left="4320" w:hanging="360"/>
+      </w:pPr>
+      <w:rPr>
+        <w:rFonts w:ascii="Wingdings" w:hAnsi="Wingdings" w:hint="default"/>
+      </w:rPr>
+    </w:lvl>
+    <w:lvl w:ilvl="6" w:tplc="04090001" w:tentative="1">
+      <w:start w:val="1"/>
+      <w:numFmt w:val="bullet"/>
+      <w:lvlText w:val=""/>
+      <w:lvlJc w:val="left"/>
+      <w:pPr>
+        <w:ind w:left="5040" w:hanging="360"/>
+      </w:pPr>
+      <w:rPr>
+        <w:rFonts w:ascii="Symbol" w:hAnsi="Symbol" w:hint="default"/>
+      </w:rPr>
+    </w:lvl>
+    <w:lvl w:ilvl="7" w:tplc="04090003" w:tentative="1">
+      <w:start w:val="1"/>
+      <w:numFmt w:val="bullet"/>
+      <w:lvlText w:val="o"/>
+      <w:lvlJc w:val="left"/>
+      <w:pPr>
+        <w:ind w:left="5760" w:hanging="360"/>
+      </w:pPr>
+      <w:rPr>
+        <w:rFonts w:ascii="Courier New" w:hAnsi="Courier New" w:cs="Courier New" w:hint="default"/>
+      </w:rPr>
+    </w:lvl>
+    <w:lvl w:ilvl="8" w:tplc="04090005" w:tentative="1">
+      <w:start w:val="1"/>
+      <w:numFmt w:val="bullet"/>
+      <w:lvlText w:val=""/>
+      <w:lvlJc w:val="left"/>
+      <w:pPr>
+        <w:ind w:left="6480" w:hanging="360"/>
+      </w:pPr>
+      <w:rPr>
+        <w:rFonts w:ascii="Wingdings" w:hAnsi="Wingdings" w:hint="default"/>
+      </w:rPr>
+    </w:lvl>
+  </w:abstractNum>
+  <w:abstractNum w:abstractNumId="3" w15:restartNumberingAfterBreak="0">
     <w:nsid w:val="3A1D3065"/>
     <w:multiLevelType w:val="hybridMultilevel"/>
     <w:tmpl w:val="AB648B8C"/>
@@ -2092,7 +2198,7 @@
       </w:rPr>
     </w:lvl>
   </w:abstractNum>
-  <w:abstractNum w:abstractNumId="3" w15:restartNumberingAfterBreak="0">
+  <w:abstractNum w:abstractNumId="4" w15:restartNumberingAfterBreak="0">
     <w:nsid w:val="3E8401BB"/>
     <w:multiLevelType w:val="hybridMultilevel"/>
     <w:tmpl w:val="FFB2FE16"/>
@@ -2178,7 +2284,7 @@
       </w:pPr>
     </w:lvl>
   </w:abstractNum>
-  <w:abstractNum w:abstractNumId="4" w15:restartNumberingAfterBreak="0">
+  <w:abstractNum w:abstractNumId="5" w15:restartNumberingAfterBreak="0">
     <w:nsid w:val="4B41537E"/>
     <w:multiLevelType w:val="hybridMultilevel"/>
     <w:tmpl w:val="8748384C"/>
@@ -2291,7 +2397,7 @@
       </w:rPr>
     </w:lvl>
   </w:abstractNum>
-  <w:abstractNum w:abstractNumId="5" w15:restartNumberingAfterBreak="0">
+  <w:abstractNum w:abstractNumId="6" w15:restartNumberingAfterBreak="0">
     <w:nsid w:val="58E63D0E"/>
     <w:multiLevelType w:val="hybridMultilevel"/>
     <w:tmpl w:val="F2B46EF2"/>
@@ -2404,7 +2510,7 @@
       </w:rPr>
     </w:lvl>
   </w:abstractNum>
-  <w:abstractNum w:abstractNumId="6" w15:restartNumberingAfterBreak="0">
+  <w:abstractNum w:abstractNumId="7" w15:restartNumberingAfterBreak="0">
     <w:nsid w:val="597C2384"/>
     <w:multiLevelType w:val="hybridMultilevel"/>
     <w:tmpl w:val="03402CC8"/>
@@ -2493,7 +2599,7 @@
       </w:pPr>
     </w:lvl>
   </w:abstractNum>
-  <w:abstractNum w:abstractNumId="7" w15:restartNumberingAfterBreak="0">
+  <w:abstractNum w:abstractNumId="8" w15:restartNumberingAfterBreak="0">
     <w:nsid w:val="5A2A4CC8"/>
     <w:multiLevelType w:val="hybridMultilevel"/>
     <w:tmpl w:val="BC7ECB5A"/>
@@ -2579,7 +2685,7 @@
       </w:pPr>
     </w:lvl>
   </w:abstractNum>
-  <w:abstractNum w:abstractNumId="8" w15:restartNumberingAfterBreak="0">
+  <w:abstractNum w:abstractNumId="9" w15:restartNumberingAfterBreak="0">
     <w:nsid w:val="5B685DB1"/>
     <w:multiLevelType w:val="hybridMultilevel"/>
     <w:tmpl w:val="9AA401B0"/>
@@ -2693,31 +2799,34 @@
     </w:lvl>
   </w:abstractNum>
   <w:num w:numId="1">
-    <w:abstractNumId w:val="2"/>
+    <w:abstractNumId w:val="3"/>
   </w:num>
   <w:num w:numId="2">
-    <w:abstractNumId w:val="8"/>
+    <w:abstractNumId w:val="9"/>
   </w:num>
   <w:num w:numId="3">
-    <w:abstractNumId w:val="6"/>
+    <w:abstractNumId w:val="7"/>
   </w:num>
   <w:num w:numId="4">
-    <w:abstractNumId w:val="3"/>
+    <w:abstractNumId w:val="4"/>
   </w:num>
   <w:num w:numId="5">
     <w:abstractNumId w:val="0"/>
   </w:num>
   <w:num w:numId="6">
-    <w:abstractNumId w:val="4"/>
+    <w:abstractNumId w:val="5"/>
   </w:num>
   <w:num w:numId="7">
-    <w:abstractNumId w:val="5"/>
+    <w:abstractNumId w:val="6"/>
   </w:num>
   <w:num w:numId="8">
-    <w:abstractNumId w:val="7"/>
+    <w:abstractNumId w:val="8"/>
   </w:num>
   <w:num w:numId="9">
     <w:abstractNumId w:val="1"/>
+  </w:num>
+  <w:num w:numId="10">
+    <w:abstractNumId w:val="2"/>
   </w:num>
 </w:numbering>
 </file>

</xml_diff>

<commit_message>
date functions on daily view to use only weekdays
</commit_message>
<xml_diff>
--- a/Stock App Project Planning Notes.docx
+++ b/Stock App Project Planning Notes.docx
@@ -166,6 +166,9 @@
         </w:numPr>
       </w:pPr>
       <w:r>
+        <w:t xml:space="preserve">X </w:t>
+      </w:r>
+      <w:r>
         <w:t>Add buttons / instructions to home screen</w:t>
       </w:r>
     </w:p>
@@ -192,15 +195,6 @@
       <w:r>
         <w:t>Make dates in daily view form so that they must be weekdays?</w:t>
       </w:r>
-    </w:p>
-    <w:p>
-      <w:pPr>
-        <w:pStyle w:val="ListParagraph"/>
-        <w:numPr>
-          <w:ilvl w:val="0"/>
-          <w:numId w:val="8"/>
-        </w:numPr>
-      </w:pPr>
     </w:p>
     <w:p>
       <w:pPr>
@@ -323,7 +317,7 @@
         </w:numPr>
       </w:pPr>
       <w:r>
-        <w:t xml:space="preserve">Working: </w:t>
+        <w:t xml:space="preserve">X </w:t>
       </w:r>
       <w:r>
         <w:t>Make navbar format nicer</w:t>
@@ -494,22 +488,22 @@
         </w:numPr>
       </w:pPr>
       <w:r>
+        <w:t xml:space="preserve">X </w:t>
+      </w:r>
+      <w:r>
+        <w:t>Fetch and display stock chart in company container</w:t>
+      </w:r>
+    </w:p>
+    <w:p>
+      <w:pPr>
+        <w:pStyle w:val="ListParagraph"/>
+        <w:numPr>
+          <w:ilvl w:val="0"/>
+          <w:numId w:val="8"/>
+        </w:numPr>
+      </w:pPr>
+      <w:r>
         <w:lastRenderedPageBreak/>
-        <w:t xml:space="preserve">X </w:t>
-      </w:r>
-      <w:r>
-        <w:t>Fetch and display stock chart in company container</w:t>
-      </w:r>
-    </w:p>
-    <w:p>
-      <w:pPr>
-        <w:pStyle w:val="ListParagraph"/>
-        <w:numPr>
-          <w:ilvl w:val="0"/>
-          <w:numId w:val="8"/>
-        </w:numPr>
-      </w:pPr>
-      <w:r>
         <w:t>X</w:t>
       </w:r>
       <w:r>
@@ -741,16 +735,11 @@
           <w:ilvl w:val="1"/>
           <w:numId w:val="8"/>
         </w:numPr>
-        <w:rPr>
-          <w:b/>
-          <w:bCs/>
-        </w:rPr>
-      </w:pPr>
-      <w:r>
-        <w:rPr>
-          <w:b/>
-          <w:bCs/>
-        </w:rPr>
+      </w:pPr>
+      <w:r>
+        <w:t xml:space="preserve">X </w:t>
+      </w:r>
+      <w:r>
         <w:t>New user form / route (/signup)</w:t>
       </w:r>
     </w:p>
@@ -761,16 +750,11 @@
           <w:ilvl w:val="1"/>
           <w:numId w:val="8"/>
         </w:numPr>
-        <w:rPr>
-          <w:b/>
-          <w:bCs/>
-        </w:rPr>
-      </w:pPr>
-      <w:r>
-        <w:rPr>
-          <w:b/>
-          <w:bCs/>
-        </w:rPr>
+      </w:pPr>
+      <w:r>
+        <w:t xml:space="preserve">X </w:t>
+      </w:r>
+      <w:r>
         <w:t>Logout</w:t>
       </w:r>
     </w:p>
@@ -1042,19 +1026,19 @@
         </w:numPr>
       </w:pPr>
       <w:r>
+        <w:t>Current day stock price and normal statistics</w:t>
+      </w:r>
+    </w:p>
+    <w:p>
+      <w:pPr>
+        <w:pStyle w:val="ListParagraph"/>
+        <w:numPr>
+          <w:ilvl w:val="2"/>
+          <w:numId w:val="2"/>
+        </w:numPr>
+      </w:pPr>
+      <w:r>
         <w:lastRenderedPageBreak/>
-        <w:t>Current day stock price and normal statistics</w:t>
-      </w:r>
-    </w:p>
-    <w:p>
-      <w:pPr>
-        <w:pStyle w:val="ListParagraph"/>
-        <w:numPr>
-          <w:ilvl w:val="2"/>
-          <w:numId w:val="2"/>
-        </w:numPr>
-      </w:pPr>
-      <w:r>
         <w:t xml:space="preserve">Low for year; high for year; increase YTD, </w:t>
       </w:r>
       <w:proofErr w:type="spellStart"/>
@@ -1506,29 +1490,29 @@
         <w:ind w:left="720"/>
       </w:pPr>
       <w:r>
+        <w:t>Status: {</w:t>
+      </w:r>
+      <w:proofErr w:type="spellStart"/>
+      <w:r>
+        <w:t>loggedIn</w:t>
+      </w:r>
+      <w:proofErr w:type="spellEnd"/>
+      <w:r>
+        <w:t xml:space="preserve">} </w:t>
+      </w:r>
+      <w:r>
+        <w:sym w:font="Wingdings" w:char="F0E0"/>
+      </w:r>
+      <w:r>
+        <w:t xml:space="preserve"> need to work on this…</w:t>
+      </w:r>
+    </w:p>
+    <w:p>
+      <w:pPr>
+        <w:ind w:left="720"/>
+      </w:pPr>
+      <w:r>
         <w:lastRenderedPageBreak/>
-        <w:t>Status: {</w:t>
-      </w:r>
-      <w:proofErr w:type="spellStart"/>
-      <w:r>
-        <w:t>loggedIn</w:t>
-      </w:r>
-      <w:proofErr w:type="spellEnd"/>
-      <w:r>
-        <w:t xml:space="preserve">} </w:t>
-      </w:r>
-      <w:r>
-        <w:sym w:font="Wingdings" w:char="F0E0"/>
-      </w:r>
-      <w:r>
-        <w:t xml:space="preserve"> need to work on this…</w:t>
-      </w:r>
-    </w:p>
-    <w:p>
-      <w:pPr>
-        <w:ind w:left="720"/>
-      </w:pPr>
-      <w:r>
         <w:t xml:space="preserve">Symbols: [{id, symbol, </w:t>
       </w:r>
       <w:proofErr w:type="spellStart"/>

</xml_diff>

<commit_message>
remove console log statements and clear browser console messages
</commit_message>
<xml_diff>
--- a/Stock App Project Planning Notes.docx
+++ b/Stock App Project Planning Notes.docx
@@ -14,21 +14,6 @@
     <w:p>
       <w:r>
         <w:t>Questions on project:</w:t>
-      </w:r>
-    </w:p>
-    <w:p>
-      <w:pPr>
-        <w:pStyle w:val="ListParagraph"/>
-        <w:numPr>
-          <w:ilvl w:val="0"/>
-          <w:numId w:val="10"/>
-        </w:numPr>
-      </w:pPr>
-      <w:r>
-        <w:t>Do I need to have lots of validation?</w:t>
-      </w:r>
-      <w:r>
-        <w:t xml:space="preserve"> A: Not lots, but should have basic validations to ensure program doesn’t break.</w:t>
       </w:r>
     </w:p>
     <w:p/>
@@ -506,7 +491,6 @@
         </w:numPr>
       </w:pPr>
       <w:r>
-        <w:lastRenderedPageBreak/>
         <w:t>X</w:t>
       </w:r>
       <w:r>
@@ -584,6 +568,7 @@
         </w:numPr>
       </w:pPr>
       <w:r>
+        <w:lastRenderedPageBreak/>
         <w:t>Code basic user interface / front end</w:t>
       </w:r>
     </w:p>
@@ -598,15 +583,21 @@
       <w:r>
         <w:t>About Page</w:t>
       </w:r>
-    </w:p>
-    <w:p>
-      <w:pPr>
-        <w:pStyle w:val="ListParagraph"/>
-        <w:numPr>
-          <w:ilvl w:val="1"/>
-          <w:numId w:val="8"/>
-        </w:numPr>
-      </w:pPr>
+      <w:r>
+        <w:t xml:space="preserve"> – Use info from readme I will make</w:t>
+      </w:r>
+    </w:p>
+    <w:p>
+      <w:pPr>
+        <w:pStyle w:val="ListParagraph"/>
+        <w:numPr>
+          <w:ilvl w:val="1"/>
+          <w:numId w:val="8"/>
+        </w:numPr>
+      </w:pPr>
+      <w:r>
+        <w:t xml:space="preserve">X </w:t>
+      </w:r>
       <w:r>
         <w:t>Homepage</w:t>
       </w:r>
@@ -1041,7 +1032,6 @@
         </w:numPr>
       </w:pPr>
       <w:r>
-        <w:lastRenderedPageBreak/>
         <w:t xml:space="preserve">Low for year; high for year; increase YTD, </w:t>
       </w:r>
       <w:proofErr w:type="spellStart"/>
@@ -1087,6 +1077,7 @@
         </w:numPr>
       </w:pPr>
       <w:r>
+        <w:lastRenderedPageBreak/>
         <w:t>View company data including:</w:t>
       </w:r>
     </w:p>
@@ -1515,79 +1506,79 @@
         <w:ind w:left="720"/>
       </w:pPr>
       <w:r>
+        <w:t xml:space="preserve">Symbols: [{id, symbol, </w:t>
+      </w:r>
+      <w:proofErr w:type="spellStart"/>
+      <w:r>
+        <w:t>security</w:t>
+      </w:r>
+      <w:r>
+        <w:t>N</w:t>
+      </w:r>
+      <w:r>
+        <w:t>ame</w:t>
+      </w:r>
+      <w:proofErr w:type="spellEnd"/>
+      <w:r>
+        <w:t>}],</w:t>
+      </w:r>
+    </w:p>
+    <w:p>
+      <w:pPr>
+        <w:ind w:left="720"/>
+      </w:pPr>
+      <w:r>
+        <w:t xml:space="preserve">Watchlists: [{id, name, description, </w:t>
+      </w:r>
+      <w:proofErr w:type="spellStart"/>
+      <w:r>
+        <w:t>user</w:t>
+      </w:r>
+      <w:r>
+        <w:t>I</w:t>
+      </w:r>
+      <w:r>
+        <w:t>d</w:t>
+      </w:r>
+      <w:proofErr w:type="spellEnd"/>
+      <w:r>
+        <w:t xml:space="preserve">, </w:t>
+      </w:r>
+      <w:proofErr w:type="spellStart"/>
+      <w:r>
+        <w:t>watchlists</w:t>
+      </w:r>
+      <w:r>
+        <w:t>C</w:t>
+      </w:r>
+      <w:r>
+        <w:t>ompanies</w:t>
+      </w:r>
+      <w:r>
+        <w:t>I</w:t>
+      </w:r>
+      <w:r>
+        <w:t>d</w:t>
+      </w:r>
+      <w:proofErr w:type="spellEnd"/>
+      <w:r>
+        <w:t>}],</w:t>
+      </w:r>
+    </w:p>
+    <w:p>
+      <w:pPr>
+        <w:ind w:left="720"/>
+      </w:pPr>
+      <w:r>
+        <w:t>Companies: [{see fields in table}],</w:t>
+      </w:r>
+    </w:p>
+    <w:p>
+      <w:pPr>
+        <w:ind w:left="720"/>
+      </w:pPr>
+      <w:r>
         <w:lastRenderedPageBreak/>
-        <w:t xml:space="preserve">Symbols: [{id, symbol, </w:t>
-      </w:r>
-      <w:proofErr w:type="spellStart"/>
-      <w:r>
-        <w:t>security</w:t>
-      </w:r>
-      <w:r>
-        <w:t>N</w:t>
-      </w:r>
-      <w:r>
-        <w:t>ame</w:t>
-      </w:r>
-      <w:proofErr w:type="spellEnd"/>
-      <w:r>
-        <w:t>}],</w:t>
-      </w:r>
-    </w:p>
-    <w:p>
-      <w:pPr>
-        <w:ind w:left="720"/>
-      </w:pPr>
-      <w:r>
-        <w:t xml:space="preserve">Watchlists: [{id, name, description, </w:t>
-      </w:r>
-      <w:proofErr w:type="spellStart"/>
-      <w:r>
-        <w:t>user</w:t>
-      </w:r>
-      <w:r>
-        <w:t>I</w:t>
-      </w:r>
-      <w:r>
-        <w:t>d</w:t>
-      </w:r>
-      <w:proofErr w:type="spellEnd"/>
-      <w:r>
-        <w:t xml:space="preserve">, </w:t>
-      </w:r>
-      <w:proofErr w:type="spellStart"/>
-      <w:r>
-        <w:t>watchlists</w:t>
-      </w:r>
-      <w:r>
-        <w:t>C</w:t>
-      </w:r>
-      <w:r>
-        <w:t>ompanies</w:t>
-      </w:r>
-      <w:r>
-        <w:t>I</w:t>
-      </w:r>
-      <w:r>
-        <w:t>d</w:t>
-      </w:r>
-      <w:proofErr w:type="spellEnd"/>
-      <w:r>
-        <w:t>}],</w:t>
-      </w:r>
-    </w:p>
-    <w:p>
-      <w:pPr>
-        <w:ind w:left="720"/>
-      </w:pPr>
-      <w:r>
-        <w:t>Companies: [{see fields in table}],</w:t>
-      </w:r>
-    </w:p>
-    <w:p>
-      <w:pPr>
-        <w:ind w:left="720"/>
-      </w:pPr>
-      <w:r>
         <w:t>Chart: {id</w:t>
       </w:r>
       <w:r>

</xml_diff>

<commit_message>
fixed props in home component
</commit_message>
<xml_diff>
--- a/Stock App Project Planning Notes.docx
+++ b/Stock App Project Planning Notes.docx
@@ -14,6 +14,18 @@
     <w:p>
       <w:r>
         <w:t>Questions on project:</w:t>
+      </w:r>
+    </w:p>
+    <w:p>
+      <w:pPr>
+        <w:pStyle w:val="ListParagraph"/>
+        <w:numPr>
+          <w:ilvl w:val="0"/>
+          <w:numId w:val="11"/>
+        </w:numPr>
+      </w:pPr>
+      <w:r>
+        <w:t>Resetting state on logout, but home component gives an error…</w:t>
       </w:r>
     </w:p>
     <w:p/>
@@ -535,6 +547,7 @@
           <w:b/>
           <w:bCs/>
         </w:rPr>
+        <w:lastRenderedPageBreak/>
         <w:t xml:space="preserve">Add </w:t>
       </w:r>
       <w:r>
@@ -568,7 +581,6 @@
         </w:numPr>
       </w:pPr>
       <w:r>
-        <w:lastRenderedPageBreak/>
         <w:t>Code basic user interface / front end</w:t>
       </w:r>
     </w:p>
@@ -1065,6 +1077,7 @@
         </w:numPr>
       </w:pPr>
       <w:r>
+        <w:lastRenderedPageBreak/>
         <w:t>Future: include comparable industry stock trend for comparison</w:t>
       </w:r>
     </w:p>
@@ -1077,7 +1090,6 @@
         </w:numPr>
       </w:pPr>
       <w:r>
-        <w:lastRenderedPageBreak/>
         <w:t>View company data including:</w:t>
       </w:r>
     </w:p>
@@ -1570,6 +1582,7 @@
         <w:ind w:left="720"/>
       </w:pPr>
       <w:r>
+        <w:lastRenderedPageBreak/>
         <w:t>Companies: [{see fields in table}],</w:t>
       </w:r>
     </w:p>
@@ -1578,7 +1591,6 @@
         <w:ind w:left="720"/>
       </w:pPr>
       <w:r>
-        <w:lastRenderedPageBreak/>
         <w:t>Chart: {id</w:t>
       </w:r>
       <w:r>
@@ -1752,6 +1764,92 @@
 <file path=word/numbering.xml><?xml version="1.0" encoding="utf-8"?>
 <w:numbering xmlns:wpc="http://schemas.microsoft.com/office/word/2010/wordprocessingCanvas" xmlns:cx="http://schemas.microsoft.com/office/drawing/2014/chartex" xmlns:cx1="http://schemas.microsoft.com/office/drawing/2015/9/8/chartex" xmlns:cx2="http://schemas.microsoft.com/office/drawing/2015/10/21/chartex" xmlns:cx3="http://schemas.microsoft.com/office/drawing/2016/5/9/chartex" xmlns:cx4="http://schemas.microsoft.com/office/drawing/2016/5/10/chartex" xmlns:cx5="http://schemas.microsoft.com/office/drawing/2016/5/11/chartex" xmlns:cx6="http://schemas.microsoft.com/office/drawing/2016/5/12/chartex" xmlns:cx7="http://schemas.microsoft.com/office/drawing/2016/5/13/chartex" xmlns:cx8="http://schemas.microsoft.com/office/drawing/2016/5/14/chartex" xmlns:mc="http://schemas.openxmlformats.org/markup-compatibility/2006" xmlns:aink="http://schemas.microsoft.com/office/drawing/2016/ink" xmlns:am3d="http://schemas.microsoft.com/office/drawing/2017/model3d" xmlns:o="urn:schemas-microsoft-com:office:office" xmlns:r="http://schemas.openxmlformats.org/officeDocument/2006/relationships" xmlns:m="http://schemas.openxmlformats.org/officeDocument/2006/math" xmlns:v="urn:schemas-microsoft-com:vml" xmlns:wp14="http://schemas.microsoft.com/office/word/2010/wordprocessingDrawing" xmlns:wp="http://schemas.openxmlformats.org/drawingml/2006/wordprocessingDrawing" xmlns:w10="urn:schemas-microsoft-com:office:word" xmlns:w="http://schemas.openxmlformats.org/wordprocessingml/2006/main" xmlns:w14="http://schemas.microsoft.com/office/word/2010/wordml" xmlns:w15="http://schemas.microsoft.com/office/word/2012/wordml" xmlns:w16cex="http://schemas.microsoft.com/office/word/2018/wordml/cex" xmlns:w16cid="http://schemas.microsoft.com/office/word/2016/wordml/cid" xmlns:w16="http://schemas.microsoft.com/office/word/2018/wordml" xmlns:w16se="http://schemas.microsoft.com/office/word/2015/wordml/symex" xmlns:wpg="http://schemas.microsoft.com/office/word/2010/wordprocessingGroup" xmlns:wpi="http://schemas.microsoft.com/office/word/2010/wordprocessingInk" xmlns:wne="http://schemas.microsoft.com/office/word/2006/wordml" xmlns:wps="http://schemas.microsoft.com/office/word/2010/wordprocessingShape" mc:Ignorable="w14 w15 w16se w16cid w16 w16cex wp14">
   <w:abstractNum w:abstractNumId="0" w15:restartNumberingAfterBreak="0">
+    <w:nsid w:val="001D03E2"/>
+    <w:multiLevelType w:val="hybridMultilevel"/>
+    <w:tmpl w:val="43603A80"/>
+    <w:lvl w:ilvl="0" w:tplc="0409000F">
+      <w:start w:val="1"/>
+      <w:numFmt w:val="decimal"/>
+      <w:lvlText w:val="%1."/>
+      <w:lvlJc w:val="left"/>
+      <w:pPr>
+        <w:ind w:left="720" w:hanging="360"/>
+      </w:pPr>
+    </w:lvl>
+    <w:lvl w:ilvl="1" w:tplc="04090019" w:tentative="1">
+      <w:start w:val="1"/>
+      <w:numFmt w:val="lowerLetter"/>
+      <w:lvlText w:val="%2."/>
+      <w:lvlJc w:val="left"/>
+      <w:pPr>
+        <w:ind w:left="1440" w:hanging="360"/>
+      </w:pPr>
+    </w:lvl>
+    <w:lvl w:ilvl="2" w:tplc="0409001B" w:tentative="1">
+      <w:start w:val="1"/>
+      <w:numFmt w:val="lowerRoman"/>
+      <w:lvlText w:val="%3."/>
+      <w:lvlJc w:val="right"/>
+      <w:pPr>
+        <w:ind w:left="2160" w:hanging="180"/>
+      </w:pPr>
+    </w:lvl>
+    <w:lvl w:ilvl="3" w:tplc="0409000F" w:tentative="1">
+      <w:start w:val="1"/>
+      <w:numFmt w:val="decimal"/>
+      <w:lvlText w:val="%4."/>
+      <w:lvlJc w:val="left"/>
+      <w:pPr>
+        <w:ind w:left="2880" w:hanging="360"/>
+      </w:pPr>
+    </w:lvl>
+    <w:lvl w:ilvl="4" w:tplc="04090019" w:tentative="1">
+      <w:start w:val="1"/>
+      <w:numFmt w:val="lowerLetter"/>
+      <w:lvlText w:val="%5."/>
+      <w:lvlJc w:val="left"/>
+      <w:pPr>
+        <w:ind w:left="3600" w:hanging="360"/>
+      </w:pPr>
+    </w:lvl>
+    <w:lvl w:ilvl="5" w:tplc="0409001B" w:tentative="1">
+      <w:start w:val="1"/>
+      <w:numFmt w:val="lowerRoman"/>
+      <w:lvlText w:val="%6."/>
+      <w:lvlJc w:val="right"/>
+      <w:pPr>
+        <w:ind w:left="4320" w:hanging="180"/>
+      </w:pPr>
+    </w:lvl>
+    <w:lvl w:ilvl="6" w:tplc="0409000F" w:tentative="1">
+      <w:start w:val="1"/>
+      <w:numFmt w:val="decimal"/>
+      <w:lvlText w:val="%7."/>
+      <w:lvlJc w:val="left"/>
+      <w:pPr>
+        <w:ind w:left="5040" w:hanging="360"/>
+      </w:pPr>
+    </w:lvl>
+    <w:lvl w:ilvl="7" w:tplc="04090019" w:tentative="1">
+      <w:start w:val="1"/>
+      <w:numFmt w:val="lowerLetter"/>
+      <w:lvlText w:val="%8."/>
+      <w:lvlJc w:val="left"/>
+      <w:pPr>
+        <w:ind w:left="5760" w:hanging="360"/>
+      </w:pPr>
+    </w:lvl>
+    <w:lvl w:ilvl="8" w:tplc="0409001B" w:tentative="1">
+      <w:start w:val="1"/>
+      <w:numFmt w:val="lowerRoman"/>
+      <w:lvlText w:val="%9."/>
+      <w:lvlJc w:val="right"/>
+      <w:pPr>
+        <w:ind w:left="6480" w:hanging="180"/>
+      </w:pPr>
+    </w:lvl>
+  </w:abstractNum>
+  <w:abstractNum w:abstractNumId="1" w15:restartNumberingAfterBreak="0">
     <w:nsid w:val="08780BD5"/>
     <w:multiLevelType w:val="hybridMultilevel"/>
     <w:tmpl w:val="32A6542A"/>
@@ -1837,7 +1935,7 @@
       </w:pPr>
     </w:lvl>
   </w:abstractNum>
-  <w:abstractNum w:abstractNumId="1" w15:restartNumberingAfterBreak="0">
+  <w:abstractNum w:abstractNumId="2" w15:restartNumberingAfterBreak="0">
     <w:nsid w:val="0DAD52F1"/>
     <w:multiLevelType w:val="hybridMultilevel"/>
     <w:tmpl w:val="7E5E4CEC"/>
@@ -1950,7 +2048,7 @@
       </w:rPr>
     </w:lvl>
   </w:abstractNum>
-  <w:abstractNum w:abstractNumId="2" w15:restartNumberingAfterBreak="0">
+  <w:abstractNum w:abstractNumId="3" w15:restartNumberingAfterBreak="0">
     <w:nsid w:val="2D570CA4"/>
     <w:multiLevelType w:val="hybridMultilevel"/>
     <w:tmpl w:val="24D08688"/>
@@ -2063,7 +2161,7 @@
       </w:rPr>
     </w:lvl>
   </w:abstractNum>
-  <w:abstractNum w:abstractNumId="3" w15:restartNumberingAfterBreak="0">
+  <w:abstractNum w:abstractNumId="4" w15:restartNumberingAfterBreak="0">
     <w:nsid w:val="3A1D3065"/>
     <w:multiLevelType w:val="hybridMultilevel"/>
     <w:tmpl w:val="AB648B8C"/>
@@ -2176,7 +2274,7 @@
       </w:rPr>
     </w:lvl>
   </w:abstractNum>
-  <w:abstractNum w:abstractNumId="4" w15:restartNumberingAfterBreak="0">
+  <w:abstractNum w:abstractNumId="5" w15:restartNumberingAfterBreak="0">
     <w:nsid w:val="3E8401BB"/>
     <w:multiLevelType w:val="hybridMultilevel"/>
     <w:tmpl w:val="FFB2FE16"/>
@@ -2262,7 +2360,7 @@
       </w:pPr>
     </w:lvl>
   </w:abstractNum>
-  <w:abstractNum w:abstractNumId="5" w15:restartNumberingAfterBreak="0">
+  <w:abstractNum w:abstractNumId="6" w15:restartNumberingAfterBreak="0">
     <w:nsid w:val="4B41537E"/>
     <w:multiLevelType w:val="hybridMultilevel"/>
     <w:tmpl w:val="8748384C"/>
@@ -2375,7 +2473,7 @@
       </w:rPr>
     </w:lvl>
   </w:abstractNum>
-  <w:abstractNum w:abstractNumId="6" w15:restartNumberingAfterBreak="0">
+  <w:abstractNum w:abstractNumId="7" w15:restartNumberingAfterBreak="0">
     <w:nsid w:val="58E63D0E"/>
     <w:multiLevelType w:val="hybridMultilevel"/>
     <w:tmpl w:val="F2B46EF2"/>
@@ -2488,7 +2586,7 @@
       </w:rPr>
     </w:lvl>
   </w:abstractNum>
-  <w:abstractNum w:abstractNumId="7" w15:restartNumberingAfterBreak="0">
+  <w:abstractNum w:abstractNumId="8" w15:restartNumberingAfterBreak="0">
     <w:nsid w:val="597C2384"/>
     <w:multiLevelType w:val="hybridMultilevel"/>
     <w:tmpl w:val="03402CC8"/>
@@ -2577,7 +2675,7 @@
       </w:pPr>
     </w:lvl>
   </w:abstractNum>
-  <w:abstractNum w:abstractNumId="8" w15:restartNumberingAfterBreak="0">
+  <w:abstractNum w:abstractNumId="9" w15:restartNumberingAfterBreak="0">
     <w:nsid w:val="5A2A4CC8"/>
     <w:multiLevelType w:val="hybridMultilevel"/>
     <w:tmpl w:val="BC7ECB5A"/>
@@ -2663,7 +2761,7 @@
       </w:pPr>
     </w:lvl>
   </w:abstractNum>
-  <w:abstractNum w:abstractNumId="9" w15:restartNumberingAfterBreak="0">
+  <w:abstractNum w:abstractNumId="10" w15:restartNumberingAfterBreak="0">
     <w:nsid w:val="5B685DB1"/>
     <w:multiLevelType w:val="hybridMultilevel"/>
     <w:tmpl w:val="9AA401B0"/>
@@ -2777,34 +2875,37 @@
     </w:lvl>
   </w:abstractNum>
   <w:num w:numId="1">
+    <w:abstractNumId w:val="4"/>
+  </w:num>
+  <w:num w:numId="2">
+    <w:abstractNumId w:val="10"/>
+  </w:num>
+  <w:num w:numId="3">
+    <w:abstractNumId w:val="8"/>
+  </w:num>
+  <w:num w:numId="4">
+    <w:abstractNumId w:val="5"/>
+  </w:num>
+  <w:num w:numId="5">
+    <w:abstractNumId w:val="1"/>
+  </w:num>
+  <w:num w:numId="6">
+    <w:abstractNumId w:val="6"/>
+  </w:num>
+  <w:num w:numId="7">
+    <w:abstractNumId w:val="7"/>
+  </w:num>
+  <w:num w:numId="8">
+    <w:abstractNumId w:val="9"/>
+  </w:num>
+  <w:num w:numId="9">
+    <w:abstractNumId w:val="2"/>
+  </w:num>
+  <w:num w:numId="10">
     <w:abstractNumId w:val="3"/>
   </w:num>
-  <w:num w:numId="2">
-    <w:abstractNumId w:val="9"/>
-  </w:num>
-  <w:num w:numId="3">
-    <w:abstractNumId w:val="7"/>
-  </w:num>
-  <w:num w:numId="4">
-    <w:abstractNumId w:val="4"/>
-  </w:num>
-  <w:num w:numId="5">
+  <w:num w:numId="11">
     <w:abstractNumId w:val="0"/>
-  </w:num>
-  <w:num w:numId="6">
-    <w:abstractNumId w:val="5"/>
-  </w:num>
-  <w:num w:numId="7">
-    <w:abstractNumId w:val="6"/>
-  </w:num>
-  <w:num w:numId="8">
-    <w:abstractNumId w:val="8"/>
-  </w:num>
-  <w:num w:numId="9">
-    <w:abstractNumId w:val="1"/>
-  </w:num>
-  <w:num w:numId="10">
-    <w:abstractNumId w:val="2"/>
   </w:num>
 </w:numbering>
 </file>

</xml_diff>